<commit_message>
document and presentation uploaded
</commit_message>
<xml_diff>
--- a/Project Documentation Group 12.docx
+++ b/Project Documentation Group 12.docx
@@ -320,14 +320,15 @@
         <w:ind w:left="1074" w:right="1767"/>
         <w:jc w:val="center"/>
         <w:rPr>
-          <w:sz w:val="23"/>
-        </w:rPr>
-      </w:pPr>
-      <w:r>
-        <w:rPr>
           <w:spacing w:val="-5"/>
           <w:sz w:val="23"/>
         </w:rPr>
+      </w:pPr>
+      <w:r>
+        <w:rPr>
+          <w:spacing w:val="-5"/>
+          <w:sz w:val="23"/>
+        </w:rPr>
         <w:t>Prof.</w:t>
       </w:r>
       <w:r>
@@ -344,6 +345,16 @@
         </w:rPr>
         <w:t>Preksha Parmar</w:t>
       </w:r>
+    </w:p>
+    <w:p>
+      <w:pPr>
+        <w:spacing w:line="252" w:lineRule="exact"/>
+        <w:ind w:left="1074" w:right="1767"/>
+        <w:jc w:val="center"/>
+        <w:rPr>
+          <w:sz w:val="23"/>
+        </w:rPr>
+      </w:pPr>
     </w:p>
     <w:p>
       <w:pPr>
@@ -717,16 +728,16 @@
         <w:ind w:left="1069" w:right="1782"/>
         <w:jc w:val="center"/>
         <w:rPr>
-          <w:sz w:val="28"/>
-          <w:szCs w:val="28"/>
+          <w:sz w:val="31"/>
+          <w:szCs w:val="31"/>
         </w:rPr>
       </w:pPr>
       <w:proofErr w:type="spellStart"/>
       <w:r>
         <w:rPr>
           <w:w w:val="95"/>
-          <w:sz w:val="28"/>
-          <w:szCs w:val="28"/>
+          <w:sz w:val="31"/>
+          <w:szCs w:val="31"/>
         </w:rPr>
         <w:t>Sarvajanik</w:t>
       </w:r>
@@ -735,16 +746,16 @@
         <w:rPr>
           <w:spacing w:val="5"/>
           <w:w w:val="95"/>
-          <w:sz w:val="28"/>
-          <w:szCs w:val="28"/>
+          <w:sz w:val="31"/>
+          <w:szCs w:val="31"/>
         </w:rPr>
         <w:t xml:space="preserve"> </w:t>
       </w:r>
       <w:r>
         <w:rPr>
           <w:w w:val="95"/>
-          <w:sz w:val="28"/>
-          <w:szCs w:val="28"/>
+          <w:sz w:val="31"/>
+          <w:szCs w:val="31"/>
         </w:rPr>
         <w:t>College</w:t>
       </w:r>
@@ -752,16 +763,16 @@
         <w:rPr>
           <w:spacing w:val="4"/>
           <w:w w:val="95"/>
-          <w:sz w:val="28"/>
-          <w:szCs w:val="28"/>
+          <w:sz w:val="31"/>
+          <w:szCs w:val="31"/>
         </w:rPr>
         <w:t xml:space="preserve"> </w:t>
       </w:r>
       <w:r>
         <w:rPr>
           <w:w w:val="95"/>
-          <w:sz w:val="28"/>
-          <w:szCs w:val="28"/>
+          <w:sz w:val="31"/>
+          <w:szCs w:val="31"/>
         </w:rPr>
         <w:t>Of</w:t>
       </w:r>
@@ -769,16 +780,16 @@
         <w:rPr>
           <w:spacing w:val="6"/>
           <w:w w:val="95"/>
-          <w:sz w:val="28"/>
-          <w:szCs w:val="28"/>
+          <w:sz w:val="31"/>
+          <w:szCs w:val="31"/>
         </w:rPr>
         <w:t xml:space="preserve"> </w:t>
       </w:r>
       <w:r>
         <w:rPr>
           <w:w w:val="95"/>
-          <w:sz w:val="28"/>
-          <w:szCs w:val="28"/>
+          <w:sz w:val="31"/>
+          <w:szCs w:val="31"/>
         </w:rPr>
         <w:t>Engineering</w:t>
       </w:r>
@@ -786,16 +797,16 @@
         <w:rPr>
           <w:spacing w:val="5"/>
           <w:w w:val="95"/>
-          <w:sz w:val="28"/>
-          <w:szCs w:val="28"/>
+          <w:sz w:val="31"/>
+          <w:szCs w:val="31"/>
         </w:rPr>
         <w:t xml:space="preserve"> </w:t>
       </w:r>
       <w:r>
         <w:rPr>
           <w:w w:val="95"/>
-          <w:sz w:val="28"/>
-          <w:szCs w:val="28"/>
+          <w:sz w:val="31"/>
+          <w:szCs w:val="31"/>
         </w:rPr>
         <w:t>&amp;</w:t>
       </w:r>
@@ -803,16 +814,16 @@
         <w:rPr>
           <w:spacing w:val="5"/>
           <w:w w:val="95"/>
-          <w:sz w:val="28"/>
-          <w:szCs w:val="28"/>
+          <w:sz w:val="31"/>
+          <w:szCs w:val="31"/>
         </w:rPr>
         <w:t xml:space="preserve"> </w:t>
       </w:r>
       <w:r>
         <w:rPr>
           <w:w w:val="95"/>
-          <w:sz w:val="28"/>
-          <w:szCs w:val="28"/>
+          <w:sz w:val="31"/>
+          <w:szCs w:val="31"/>
         </w:rPr>
         <w:t>Technology,</w:t>
       </w:r>
@@ -820,16 +831,16 @@
         <w:rPr>
           <w:spacing w:val="7"/>
           <w:w w:val="95"/>
-          <w:sz w:val="28"/>
-          <w:szCs w:val="28"/>
+          <w:sz w:val="31"/>
+          <w:szCs w:val="31"/>
         </w:rPr>
         <w:t xml:space="preserve"> </w:t>
       </w:r>
       <w:r>
         <w:rPr>
           <w:w w:val="95"/>
-          <w:sz w:val="28"/>
-          <w:szCs w:val="28"/>
+          <w:sz w:val="31"/>
+          <w:szCs w:val="31"/>
         </w:rPr>
         <w:t>Surat</w:t>
       </w:r>
@@ -922,8 +933,8 @@
     </w:p>
     <w:tbl>
       <w:tblPr>
-        <w:tblW w:w="0" w:type="auto"/>
-        <w:tblInd w:w="107" w:type="dxa"/>
+        <w:tblW w:w="11057" w:type="dxa"/>
+        <w:tblInd w:w="-284" w:type="dxa"/>
         <w:tblLayout w:type="fixed"/>
         <w:tblCellMar>
           <w:left w:w="0" w:type="dxa"/>
@@ -932,8 +943,8 @@
         <w:tblLook w:val="01E0" w:firstRow="1" w:lastRow="1" w:firstColumn="1" w:lastColumn="1" w:noHBand="0" w:noVBand="0"/>
       </w:tblPr>
       <w:tblGrid>
-        <w:gridCol w:w="1686"/>
-        <w:gridCol w:w="7096"/>
+        <w:gridCol w:w="1453"/>
+        <w:gridCol w:w="7938"/>
         <w:gridCol w:w="1666"/>
       </w:tblGrid>
       <w:tr>
@@ -942,12 +953,11 @@
         </w:trPr>
         <w:tc>
           <w:tcPr>
-            <w:tcW w:w="1686" w:type="dxa"/>
+            <w:tcW w:w="1453" w:type="dxa"/>
           </w:tcPr>
           <w:p>
             <w:pPr>
               <w:pStyle w:val="TableParagraph"/>
-              <w:spacing w:before="5" w:after="1"/>
               <w:rPr>
                 <w:sz w:val="15"/>
               </w:rPr>
@@ -956,7 +966,7 @@
           <w:p>
             <w:pPr>
               <w:pStyle w:val="TableParagraph"/>
-              <w:ind w:left="200"/>
+              <w:ind w:left="34" w:right="228"/>
               <w:rPr>
                 <w:sz w:val="20"/>
               </w:rPr>
@@ -1006,23 +1016,23 @@
         </w:tc>
         <w:tc>
           <w:tcPr>
-            <w:tcW w:w="7096" w:type="dxa"/>
+            <w:tcW w:w="7938" w:type="dxa"/>
           </w:tcPr>
           <w:p>
             <w:pPr>
               <w:pStyle w:val="TableParagraph"/>
-              <w:spacing w:line="257" w:lineRule="exact"/>
+              <w:spacing w:line="360" w:lineRule="auto"/>
               <w:ind w:left="101" w:right="78"/>
               <w:jc w:val="center"/>
               <w:rPr>
-                <w:rFonts w:ascii="Cambria"/>
+                <w:rFonts w:ascii="Bookman Old Style" w:hAnsi="Bookman Old Style"/>
                 <w:b/>
               </w:rPr>
             </w:pPr>
             <w:proofErr w:type="spellStart"/>
             <w:r>
               <w:rPr>
-                <w:rFonts w:ascii="Cambria"/>
+                <w:rFonts w:ascii="Bookman Old Style" w:hAnsi="Bookman Old Style"/>
                 <w:b/>
                 <w:color w:val="000009"/>
                 <w:w w:val="115"/>
@@ -1032,7 +1042,7 @@
             <w:proofErr w:type="spellEnd"/>
             <w:r>
               <w:rPr>
-                <w:rFonts w:ascii="Cambria"/>
+                <w:rFonts w:ascii="Bookman Old Style" w:hAnsi="Bookman Old Style"/>
                 <w:b/>
                 <w:color w:val="000009"/>
                 <w:spacing w:val="9"/>
@@ -1042,7 +1052,7 @@
             </w:r>
             <w:r>
               <w:rPr>
-                <w:rFonts w:ascii="Cambria"/>
+                <w:rFonts w:ascii="Bookman Old Style" w:hAnsi="Bookman Old Style"/>
                 <w:b/>
                 <w:color w:val="000009"/>
                 <w:w w:val="115"/>
@@ -1051,7 +1061,7 @@
             </w:r>
             <w:r>
               <w:rPr>
-                <w:rFonts w:ascii="Cambria"/>
+                <w:rFonts w:ascii="Bookman Old Style" w:hAnsi="Bookman Old Style"/>
                 <w:b/>
                 <w:color w:val="000009"/>
                 <w:spacing w:val="7"/>
@@ -1061,7 +1071,7 @@
             </w:r>
             <w:r>
               <w:rPr>
-                <w:rFonts w:ascii="Cambria"/>
+                <w:rFonts w:ascii="Bookman Old Style" w:hAnsi="Bookman Old Style"/>
                 <w:b/>
                 <w:color w:val="000009"/>
                 <w:w w:val="115"/>
@@ -1072,150 +1082,164 @@
           <w:p>
             <w:pPr>
               <w:pStyle w:val="TableParagraph"/>
-              <w:spacing w:before="128"/>
-              <w:ind w:left="101" w:right="81"/>
+              <w:spacing w:line="360" w:lineRule="auto"/>
+              <w:ind w:right="5"/>
               <w:jc w:val="center"/>
               <w:rPr>
-                <w:rFonts w:ascii="Cambria"/>
+                <w:rFonts w:ascii="Bookman Old Style" w:hAnsi="Bookman Old Style"/>
                 <w:b/>
                 <w:sz w:val="24"/>
+                <w:szCs w:val="24"/>
               </w:rPr>
             </w:pPr>
             <w:proofErr w:type="spellStart"/>
             <w:r>
               <w:rPr>
-                <w:rFonts w:ascii="Cambria"/>
+                <w:rFonts w:ascii="Bookman Old Style" w:hAnsi="Bookman Old Style"/>
                 <w:b/>
                 <w:color w:val="000009"/>
                 <w:w w:val="110"/>
                 <w:sz w:val="24"/>
+                <w:szCs w:val="24"/>
               </w:rPr>
               <w:t>Sarvajanik</w:t>
             </w:r>
             <w:proofErr w:type="spellEnd"/>
             <w:r>
               <w:rPr>
-                <w:rFonts w:ascii="Cambria"/>
+                <w:rFonts w:ascii="Bookman Old Style" w:hAnsi="Bookman Old Style"/>
                 <w:b/>
                 <w:color w:val="000009"/>
                 <w:spacing w:val="41"/>
                 <w:w w:val="110"/>
                 <w:sz w:val="24"/>
+                <w:szCs w:val="24"/>
               </w:rPr>
               <w:t xml:space="preserve"> </w:t>
             </w:r>
             <w:r>
               <w:rPr>
-                <w:rFonts w:ascii="Cambria"/>
+                <w:rFonts w:ascii="Bookman Old Style" w:hAnsi="Bookman Old Style"/>
                 <w:b/>
                 <w:color w:val="000009"/>
                 <w:w w:val="110"/>
                 <w:sz w:val="24"/>
+                <w:szCs w:val="24"/>
               </w:rPr>
               <w:t>College</w:t>
             </w:r>
             <w:r>
               <w:rPr>
-                <w:rFonts w:ascii="Cambria"/>
+                <w:rFonts w:ascii="Bookman Old Style" w:hAnsi="Bookman Old Style"/>
                 <w:b/>
                 <w:color w:val="000009"/>
                 <w:spacing w:val="44"/>
                 <w:w w:val="110"/>
                 <w:sz w:val="24"/>
+                <w:szCs w:val="24"/>
               </w:rPr>
               <w:t xml:space="preserve"> </w:t>
             </w:r>
             <w:r>
               <w:rPr>
-                <w:rFonts w:ascii="Cambria"/>
+                <w:rFonts w:ascii="Bookman Old Style" w:hAnsi="Bookman Old Style"/>
                 <w:b/>
                 <w:color w:val="000009"/>
                 <w:w w:val="110"/>
                 <w:sz w:val="24"/>
+                <w:szCs w:val="24"/>
               </w:rPr>
               <w:t>of</w:t>
             </w:r>
             <w:r>
               <w:rPr>
-                <w:rFonts w:ascii="Cambria"/>
+                <w:rFonts w:ascii="Bookman Old Style" w:hAnsi="Bookman Old Style"/>
                 <w:b/>
                 <w:color w:val="000009"/>
                 <w:spacing w:val="42"/>
                 <w:w w:val="110"/>
                 <w:sz w:val="24"/>
+                <w:szCs w:val="24"/>
               </w:rPr>
               <w:t xml:space="preserve"> </w:t>
             </w:r>
             <w:r>
               <w:rPr>
-                <w:rFonts w:ascii="Cambria"/>
+                <w:rFonts w:ascii="Bookman Old Style" w:hAnsi="Bookman Old Style"/>
                 <w:b/>
                 <w:color w:val="000009"/>
                 <w:w w:val="110"/>
                 <w:sz w:val="24"/>
+                <w:szCs w:val="24"/>
               </w:rPr>
               <w:t>Engineering</w:t>
             </w:r>
             <w:r>
               <w:rPr>
-                <w:rFonts w:ascii="Cambria"/>
+                <w:rFonts w:ascii="Bookman Old Style" w:hAnsi="Bookman Old Style"/>
                 <w:b/>
                 <w:color w:val="000009"/>
                 <w:spacing w:val="41"/>
                 <w:w w:val="110"/>
                 <w:sz w:val="24"/>
+                <w:szCs w:val="24"/>
               </w:rPr>
               <w:t xml:space="preserve"> </w:t>
             </w:r>
             <w:r>
               <w:rPr>
-                <w:rFonts w:ascii="Cambria"/>
+                <w:rFonts w:ascii="Bookman Old Style" w:hAnsi="Bookman Old Style"/>
                 <w:b/>
                 <w:color w:val="000009"/>
                 <w:w w:val="110"/>
                 <w:sz w:val="24"/>
+                <w:szCs w:val="24"/>
               </w:rPr>
               <w:t>&amp;</w:t>
             </w:r>
             <w:r>
               <w:rPr>
-                <w:rFonts w:ascii="Cambria"/>
+                <w:rFonts w:ascii="Bookman Old Style" w:hAnsi="Bookman Old Style"/>
                 <w:b/>
                 <w:color w:val="000009"/>
                 <w:spacing w:val="44"/>
                 <w:w w:val="110"/>
                 <w:sz w:val="24"/>
+                <w:szCs w:val="24"/>
               </w:rPr>
               <w:t xml:space="preserve"> </w:t>
             </w:r>
             <w:r>
               <w:rPr>
-                <w:rFonts w:ascii="Cambria"/>
+                <w:rFonts w:ascii="Bookman Old Style" w:hAnsi="Bookman Old Style"/>
                 <w:b/>
                 <w:color w:val="000009"/>
                 <w:w w:val="110"/>
                 <w:sz w:val="24"/>
+                <w:szCs w:val="24"/>
               </w:rPr>
               <w:t>Technology,</w:t>
             </w:r>
             <w:r>
               <w:rPr>
-                <w:rFonts w:ascii="Cambria"/>
+                <w:rFonts w:ascii="Bookman Old Style" w:hAnsi="Bookman Old Style"/>
                 <w:b/>
                 <w:color w:val="000009"/>
                 <w:spacing w:val="41"/>
                 <w:w w:val="110"/>
                 <w:sz w:val="24"/>
+                <w:szCs w:val="24"/>
               </w:rPr>
               <w:t xml:space="preserve"> </w:t>
             </w:r>
             <w:r>
               <w:rPr>
-                <w:rFonts w:ascii="Cambria"/>
+                <w:rFonts w:ascii="Bookman Old Style" w:hAnsi="Bookman Old Style"/>
                 <w:b/>
                 <w:color w:val="000009"/>
                 <w:w w:val="110"/>
                 <w:sz w:val="24"/>
+                <w:szCs w:val="24"/>
               </w:rPr>
               <w:t>Surat.</w:t>
             </w:r>
@@ -1223,169 +1247,201 @@
           <w:p>
             <w:pPr>
               <w:pStyle w:val="TableParagraph"/>
-              <w:spacing w:before="3" w:line="420" w:lineRule="atLeast"/>
-              <w:ind w:left="767" w:right="744"/>
+              <w:spacing w:line="360" w:lineRule="auto"/>
+              <w:ind w:left="480" w:right="744" w:hanging="283"/>
               <w:jc w:val="center"/>
               <w:rPr>
-                <w:rFonts w:ascii="Cambria"/>
+                <w:rFonts w:ascii="Bookman Old Style" w:hAnsi="Bookman Old Style"/>
                 <w:b/>
+                <w:color w:val="000009"/>
+                <w:spacing w:val="-56"/>
+                <w:w w:val="110"/>
                 <w:sz w:val="24"/>
+                <w:szCs w:val="24"/>
               </w:rPr>
             </w:pPr>
             <w:r>
               <w:rPr>
-                <w:rFonts w:ascii="Cambria"/>
+                <w:rFonts w:ascii="Bookman Old Style" w:hAnsi="Bookman Old Style"/>
                 <w:b/>
                 <w:color w:val="000009"/>
                 <w:w w:val="110"/>
                 <w:sz w:val="24"/>
+                <w:szCs w:val="24"/>
               </w:rPr>
               <w:t>Master</w:t>
             </w:r>
             <w:r>
               <w:rPr>
-                <w:rFonts w:ascii="Cambria"/>
+                <w:rFonts w:ascii="Bookman Old Style" w:hAnsi="Bookman Old Style"/>
                 <w:b/>
                 <w:color w:val="000009"/>
                 <w:spacing w:val="38"/>
                 <w:w w:val="110"/>
                 <w:sz w:val="24"/>
+                <w:szCs w:val="24"/>
               </w:rPr>
               <w:t xml:space="preserve"> </w:t>
             </w:r>
             <w:r>
               <w:rPr>
-                <w:rFonts w:ascii="Cambria"/>
+                <w:rFonts w:ascii="Bookman Old Style" w:hAnsi="Bookman Old Style"/>
                 <w:b/>
                 <w:color w:val="000009"/>
                 <w:w w:val="110"/>
                 <w:sz w:val="24"/>
+                <w:szCs w:val="24"/>
               </w:rPr>
               <w:t>of</w:t>
             </w:r>
             <w:r>
               <w:rPr>
-                <w:rFonts w:ascii="Cambria"/>
+                <w:rFonts w:ascii="Bookman Old Style" w:hAnsi="Bookman Old Style"/>
                 <w:b/>
                 <w:color w:val="000009"/>
                 <w:spacing w:val="39"/>
                 <w:w w:val="110"/>
                 <w:sz w:val="24"/>
+                <w:szCs w:val="24"/>
               </w:rPr>
               <w:t xml:space="preserve"> </w:t>
             </w:r>
             <w:r>
               <w:rPr>
-                <w:rFonts w:ascii="Cambria"/>
+                <w:rFonts w:ascii="Bookman Old Style" w:hAnsi="Bookman Old Style"/>
                 <w:b/>
                 <w:color w:val="000009"/>
                 <w:w w:val="110"/>
                 <w:sz w:val="24"/>
+                <w:szCs w:val="24"/>
               </w:rPr>
               <w:t>Computer</w:t>
             </w:r>
             <w:r>
               <w:rPr>
-                <w:rFonts w:ascii="Cambria"/>
+                <w:rFonts w:ascii="Bookman Old Style" w:hAnsi="Bookman Old Style"/>
                 <w:b/>
                 <w:color w:val="000009"/>
                 <w:spacing w:val="39"/>
                 <w:w w:val="110"/>
                 <w:sz w:val="24"/>
+                <w:szCs w:val="24"/>
               </w:rPr>
               <w:t xml:space="preserve"> </w:t>
             </w:r>
             <w:r>
               <w:rPr>
-                <w:rFonts w:ascii="Cambria"/>
+                <w:rFonts w:ascii="Bookman Old Style" w:hAnsi="Bookman Old Style"/>
                 <w:b/>
                 <w:color w:val="000009"/>
                 <w:w w:val="110"/>
                 <w:sz w:val="24"/>
+                <w:szCs w:val="24"/>
               </w:rPr>
               <w:t>Application</w:t>
             </w:r>
             <w:r>
               <w:rPr>
-                <w:rFonts w:ascii="Cambria"/>
+                <w:rFonts w:ascii="Bookman Old Style" w:hAnsi="Bookman Old Style"/>
                 <w:b/>
                 <w:color w:val="000009"/>
                 <w:spacing w:val="39"/>
                 <w:w w:val="110"/>
                 <w:sz w:val="24"/>
+                <w:szCs w:val="24"/>
               </w:rPr>
               <w:t xml:space="preserve"> </w:t>
             </w:r>
             <w:r>
               <w:rPr>
-                <w:rFonts w:ascii="Cambria"/>
+                <w:rFonts w:ascii="Bookman Old Style" w:hAnsi="Bookman Old Style"/>
                 <w:b/>
                 <w:color w:val="000009"/>
                 <w:w w:val="110"/>
                 <w:sz w:val="24"/>
+                <w:szCs w:val="24"/>
               </w:rPr>
               <w:t>Department</w:t>
             </w:r>
             <w:r>
               <w:rPr>
-                <w:rFonts w:ascii="Cambria"/>
+                <w:rFonts w:ascii="Bookman Old Style" w:hAnsi="Bookman Old Style"/>
                 <w:b/>
                 <w:color w:val="000009"/>
                 <w:spacing w:val="-56"/>
                 <w:w w:val="110"/>
                 <w:sz w:val="24"/>
+                <w:szCs w:val="24"/>
               </w:rPr>
               <w:t xml:space="preserve"> </w:t>
             </w:r>
-            <w:r>
+          </w:p>
+          <w:p>
+            <w:pPr>
+              <w:pStyle w:val="TableParagraph"/>
+              <w:spacing w:line="360" w:lineRule="auto"/>
+              <w:ind w:left="622" w:right="744"/>
+              <w:jc w:val="center"/>
               <w:rPr>
                 <w:rFonts w:ascii="Cambria"/>
+                <w:b/>
+                <w:sz w:val="24"/>
+              </w:rPr>
+            </w:pPr>
+            <w:r>
+              <w:rPr>
+                <w:rFonts w:ascii="Bookman Old Style" w:hAnsi="Bookman Old Style"/>
                 <w:b/>
                 <w:color w:val="000009"/>
                 <w:w w:val="110"/>
                 <w:sz w:val="24"/>
+                <w:szCs w:val="24"/>
               </w:rPr>
               <w:t>Academic</w:t>
             </w:r>
             <w:r>
               <w:rPr>
-                <w:rFonts w:ascii="Cambria"/>
+                <w:rFonts w:ascii="Bookman Old Style" w:hAnsi="Bookman Old Style"/>
                 <w:b/>
                 <w:color w:val="000009"/>
                 <w:spacing w:val="23"/>
                 <w:w w:val="110"/>
                 <w:sz w:val="24"/>
+                <w:szCs w:val="24"/>
               </w:rPr>
               <w:t xml:space="preserve"> </w:t>
             </w:r>
             <w:r>
               <w:rPr>
-                <w:rFonts w:ascii="Cambria"/>
+                <w:rFonts w:ascii="Bookman Old Style" w:hAnsi="Bookman Old Style"/>
                 <w:b/>
                 <w:color w:val="000009"/>
                 <w:w w:val="110"/>
                 <w:sz w:val="24"/>
+                <w:szCs w:val="24"/>
               </w:rPr>
               <w:t>Year</w:t>
             </w:r>
             <w:r>
               <w:rPr>
-                <w:rFonts w:ascii="Cambria"/>
+                <w:rFonts w:ascii="Bookman Old Style" w:hAnsi="Bookman Old Style"/>
                 <w:b/>
                 <w:color w:val="000009"/>
                 <w:spacing w:val="23"/>
                 <w:w w:val="110"/>
                 <w:sz w:val="24"/>
+                <w:szCs w:val="24"/>
               </w:rPr>
               <w:t xml:space="preserve"> </w:t>
             </w:r>
             <w:r>
               <w:rPr>
-                <w:rFonts w:ascii="Cambria"/>
+                <w:rFonts w:ascii="Bookman Old Style" w:hAnsi="Bookman Old Style"/>
                 <w:b/>
                 <w:color w:val="000009"/>
                 <w:w w:val="110"/>
                 <w:sz w:val="24"/>
+                <w:szCs w:val="24"/>
               </w:rPr>
               <w:t>2023-24</w:t>
             </w:r>
@@ -1398,7 +1454,6 @@
           <w:p>
             <w:pPr>
               <w:pStyle w:val="TableParagraph"/>
-              <w:spacing w:before="6"/>
               <w:rPr>
                 <w:sz w:val="16"/>
               </w:rPr>
@@ -1407,7 +1462,7 @@
           <w:p>
             <w:pPr>
               <w:pStyle w:val="TableParagraph"/>
-              <w:ind w:left="73"/>
+              <w:ind w:firstLine="73"/>
               <w:rPr>
                 <w:sz w:val="20"/>
               </w:rPr>
@@ -1502,6 +1557,12 @@
     </w:p>
     <w:p>
       <w:pPr>
+        <w:pStyle w:val="Heading1"/>
+        <w:spacing w:before="218"/>
+      </w:pPr>
+    </w:p>
+    <w:p>
+      <w:pPr>
         <w:pStyle w:val="BodyText"/>
         <w:jc w:val="both"/>
       </w:pPr>
@@ -1805,6 +1866,14 @@
       <w:r>
         <w:t>2023-24.</w:t>
       </w:r>
+    </w:p>
+    <w:p>
+      <w:pPr>
+        <w:pStyle w:val="BodyText"/>
+        <w:rPr>
+          <w:sz w:val="20"/>
+        </w:rPr>
+      </w:pPr>
     </w:p>
     <w:p>
       <w:pPr>
@@ -1862,6 +1931,7 @@
               <w:ind w:left="200"/>
               <w:rPr>
                 <w:b/>
+                <w:spacing w:val="-4"/>
                 <w:sz w:val="23"/>
               </w:rPr>
             </w:pPr>
@@ -1929,6 +1999,29 @@
               </w:rPr>
               <w:t xml:space="preserve"> Preksha Parmar</w:t>
             </w:r>
+          </w:p>
+          <w:p>
+            <w:pPr>
+              <w:pStyle w:val="TableParagraph"/>
+              <w:spacing w:line="255" w:lineRule="exact"/>
+              <w:ind w:left="200"/>
+              <w:rPr>
+                <w:b/>
+                <w:spacing w:val="-4"/>
+                <w:sz w:val="23"/>
+              </w:rPr>
+            </w:pPr>
+          </w:p>
+          <w:p>
+            <w:pPr>
+              <w:pStyle w:val="TableParagraph"/>
+              <w:spacing w:line="255" w:lineRule="exact"/>
+              <w:ind w:left="200"/>
+              <w:rPr>
+                <w:b/>
+                <w:sz w:val="23"/>
+              </w:rPr>
+            </w:pPr>
           </w:p>
         </w:tc>
       </w:tr>
@@ -2295,34 +2388,562 @@
     <w:p>
       <w:pPr>
         <w:spacing w:before="61"/>
-        <w:ind w:left="1074" w:right="1768"/>
-        <w:jc w:val="center"/>
-        <w:rPr>
-          <w:b/>
-          <w:sz w:val="48"/>
-        </w:rPr>
-      </w:pPr>
-      <w:r>
+        <w:ind w:left="2160" w:right="1768" w:firstLine="720"/>
         <w:rPr>
           <w:b/>
           <w:color w:val="1F2023"/>
           <w:sz w:val="48"/>
         </w:rPr>
+      </w:pPr>
+      <w:r>
+        <w:rPr>
+          <w:b/>
+          <w:color w:val="1F2023"/>
+          <w:sz w:val="48"/>
+        </w:rPr>
         <w:lastRenderedPageBreak/>
         <w:t>Acknowledgement</w:t>
       </w:r>
     </w:p>
     <w:p>
       <w:pPr>
-        <w:jc w:val="center"/>
-        <w:rPr>
+        <w:spacing w:before="61"/>
+        <w:ind w:left="2160" w:right="1768" w:firstLine="720"/>
+        <w:rPr>
+          <w:b/>
           <w:sz w:val="48"/>
         </w:rPr>
-        <w:sectPr>
-          <w:pgSz w:w="12240" w:h="15840"/>
-          <w:pgMar w:top="1380" w:right="440" w:bottom="280" w:left="1140" w:header="720" w:footer="720" w:gutter="0"/>
-          <w:cols w:space="720"/>
-        </w:sectPr>
+      </w:pPr>
+    </w:p>
+    <w:p>
+      <w:pPr>
+        <w:rPr>
+          <w:sz w:val="26"/>
+          <w:szCs w:val="26"/>
+        </w:rPr>
+      </w:pPr>
+    </w:p>
+    <w:p>
+      <w:pPr>
+        <w:rPr>
+          <w:sz w:val="26"/>
+          <w:szCs w:val="26"/>
+        </w:rPr>
+      </w:pPr>
+      <w:r>
+        <w:rPr>
+          <w:sz w:val="26"/>
+          <w:szCs w:val="26"/>
+        </w:rPr>
+        <w:t>We take this opportunity to express our sincere gratitude to all those who helped us in various capacities in undertaking this project and devising the report.</w:t>
+      </w:r>
+    </w:p>
+    <w:p>
+      <w:pPr>
+        <w:rPr>
+          <w:sz w:val="26"/>
+          <w:szCs w:val="26"/>
+        </w:rPr>
+      </w:pPr>
+    </w:p>
+    <w:p>
+      <w:pPr>
+        <w:rPr>
+          <w:sz w:val="26"/>
+          <w:szCs w:val="26"/>
+        </w:rPr>
+      </w:pPr>
+    </w:p>
+    <w:p>
+      <w:pPr>
+        <w:rPr>
+          <w:sz w:val="26"/>
+          <w:szCs w:val="26"/>
+        </w:rPr>
+      </w:pPr>
+      <w:r>
+        <w:rPr>
+          <w:sz w:val="26"/>
+          <w:szCs w:val="26"/>
+        </w:rPr>
+        <w:t xml:space="preserve">We are </w:t>
+      </w:r>
+      <w:r>
+        <w:rPr>
+          <w:sz w:val="26"/>
+          <w:szCs w:val="26"/>
+        </w:rPr>
+        <w:t>honored</w:t>
+      </w:r>
+      <w:r>
+        <w:rPr>
+          <w:sz w:val="26"/>
+          <w:szCs w:val="26"/>
+        </w:rPr>
+        <w:t xml:space="preserve"> </w:t>
+      </w:r>
+      <w:r>
+        <w:rPr>
+          <w:sz w:val="26"/>
+          <w:szCs w:val="26"/>
+        </w:rPr>
+        <w:t xml:space="preserve">to express our sense of gratitude to our project guide prof. </w:t>
+      </w:r>
+      <w:r>
+        <w:rPr>
+          <w:sz w:val="26"/>
+          <w:szCs w:val="26"/>
+        </w:rPr>
+        <w:t>Preksha Parmar</w:t>
+      </w:r>
+      <w:r>
+        <w:rPr>
+          <w:sz w:val="26"/>
+          <w:szCs w:val="26"/>
+        </w:rPr>
+        <w:t>.</w:t>
+      </w:r>
+      <w:r>
+        <w:rPr>
+          <w:sz w:val="26"/>
+          <w:szCs w:val="26"/>
+        </w:rPr>
+        <w:t xml:space="preserve"> </w:t>
+      </w:r>
+      <w:r>
+        <w:rPr>
+          <w:sz w:val="26"/>
+          <w:szCs w:val="26"/>
+        </w:rPr>
+        <w:t xml:space="preserve">Her </w:t>
+      </w:r>
+      <w:r>
+        <w:rPr>
+          <w:sz w:val="26"/>
+          <w:szCs w:val="26"/>
+        </w:rPr>
+        <w:t>unparalleled knowledge,</w:t>
+      </w:r>
+      <w:r>
+        <w:rPr>
+          <w:sz w:val="26"/>
+          <w:szCs w:val="26"/>
+        </w:rPr>
+        <w:t xml:space="preserve"> </w:t>
+      </w:r>
+      <w:r>
+        <w:rPr>
+          <w:sz w:val="26"/>
+          <w:szCs w:val="26"/>
+        </w:rPr>
+        <w:t>unwavering</w:t>
+      </w:r>
+      <w:r>
+        <w:rPr>
+          <w:sz w:val="26"/>
+          <w:szCs w:val="26"/>
+        </w:rPr>
+        <w:t xml:space="preserve"> moral fiber </w:t>
+      </w:r>
+      <w:r>
+        <w:rPr>
+          <w:sz w:val="26"/>
+          <w:szCs w:val="26"/>
+        </w:rPr>
+        <w:t>with her invaluable expertise, provided an extraordinary level of support, guiding us seamlessly through the complexities of this project.</w:t>
+      </w:r>
+    </w:p>
+    <w:p>
+      <w:pPr>
+        <w:rPr>
+          <w:sz w:val="26"/>
+          <w:szCs w:val="26"/>
+        </w:rPr>
+      </w:pPr>
+    </w:p>
+    <w:p>
+      <w:pPr>
+        <w:rPr>
+          <w:sz w:val="26"/>
+          <w:szCs w:val="26"/>
+        </w:rPr>
+      </w:pPr>
+    </w:p>
+    <w:p>
+      <w:pPr>
+        <w:rPr>
+          <w:sz w:val="26"/>
+          <w:szCs w:val="26"/>
+        </w:rPr>
+      </w:pPr>
+      <w:r>
+        <w:rPr>
+          <w:sz w:val="26"/>
+          <w:szCs w:val="26"/>
+        </w:rPr>
+        <w:t xml:space="preserve">Our </w:t>
+      </w:r>
+      <w:r>
+        <w:rPr>
+          <w:sz w:val="26"/>
+          <w:szCs w:val="26"/>
+        </w:rPr>
+        <w:t>sincere thanks are extended</w:t>
+      </w:r>
+      <w:r>
+        <w:rPr>
+          <w:sz w:val="26"/>
+          <w:szCs w:val="26"/>
+        </w:rPr>
+        <w:t xml:space="preserve"> </w:t>
+      </w:r>
+      <w:r>
+        <w:rPr>
+          <w:sz w:val="26"/>
+          <w:szCs w:val="26"/>
+        </w:rPr>
+        <w:t xml:space="preserve">to </w:t>
+      </w:r>
+      <w:r>
+        <w:rPr>
+          <w:sz w:val="26"/>
+          <w:szCs w:val="26"/>
+        </w:rPr>
+        <w:t xml:space="preserve">Prof. </w:t>
+      </w:r>
+      <w:r>
+        <w:rPr>
+          <w:sz w:val="26"/>
+          <w:szCs w:val="26"/>
+        </w:rPr>
+        <w:t>Gayatri Kapadia</w:t>
+      </w:r>
+      <w:r>
+        <w:rPr>
+          <w:sz w:val="26"/>
+          <w:szCs w:val="26"/>
+        </w:rPr>
+        <w:t xml:space="preserve">, the Head of Department, Master of Computer Application, for </w:t>
+      </w:r>
+      <w:r>
+        <w:rPr>
+          <w:sz w:val="26"/>
+          <w:szCs w:val="26"/>
+        </w:rPr>
+        <w:t>providing us all the</w:t>
+      </w:r>
+      <w:r>
+        <w:rPr>
+          <w:sz w:val="26"/>
+          <w:szCs w:val="26"/>
+        </w:rPr>
+        <w:t xml:space="preserve"> necessary</w:t>
+      </w:r>
+      <w:r>
+        <w:rPr>
+          <w:sz w:val="26"/>
+          <w:szCs w:val="26"/>
+        </w:rPr>
+        <w:t xml:space="preserve"> facilities for </w:t>
+      </w:r>
+      <w:r>
+        <w:rPr>
+          <w:sz w:val="26"/>
+          <w:szCs w:val="26"/>
+        </w:rPr>
+        <w:t xml:space="preserve">the successful </w:t>
+      </w:r>
+      <w:r>
+        <w:rPr>
+          <w:sz w:val="26"/>
+          <w:szCs w:val="26"/>
+        </w:rPr>
+        <w:t>completion of our project</w:t>
+      </w:r>
+      <w:r>
+        <w:rPr>
+          <w:sz w:val="26"/>
+          <w:szCs w:val="26"/>
+        </w:rPr>
+        <w:t>.</w:t>
+      </w:r>
+      <w:r>
+        <w:rPr>
+          <w:sz w:val="26"/>
+          <w:szCs w:val="26"/>
+        </w:rPr>
+        <w:t xml:space="preserve"> </w:t>
+      </w:r>
+      <w:r>
+        <w:rPr>
+          <w:sz w:val="26"/>
+          <w:szCs w:val="26"/>
+        </w:rPr>
+        <w:t>Her encouragement and support were crucial in navigating the challenges inherent in our project, and we are truly grateful for her commitment to our academic endeavors.</w:t>
+      </w:r>
+    </w:p>
+    <w:p>
+      <w:pPr>
+        <w:rPr>
+          <w:sz w:val="26"/>
+          <w:szCs w:val="26"/>
+        </w:rPr>
+      </w:pPr>
+    </w:p>
+    <w:p>
+      <w:pPr>
+        <w:rPr>
+          <w:sz w:val="26"/>
+          <w:szCs w:val="26"/>
+        </w:rPr>
+      </w:pPr>
+    </w:p>
+    <w:p>
+      <w:pPr>
+        <w:rPr>
+          <w:sz w:val="26"/>
+          <w:szCs w:val="26"/>
+        </w:rPr>
+      </w:pPr>
+      <w:r>
+        <w:rPr>
+          <w:sz w:val="26"/>
+          <w:szCs w:val="26"/>
+        </w:rPr>
+        <w:t>In addition, we would like to convey our heartfelt appreciation to our friends and contemporaries for their invaluable co-operation and compliance throughout the project.</w:t>
+      </w:r>
+    </w:p>
+    <w:p>
+      <w:pPr>
+        <w:rPr>
+          <w:sz w:val="26"/>
+          <w:szCs w:val="26"/>
+        </w:rPr>
+      </w:pPr>
+    </w:p>
+    <w:p>
+      <w:pPr>
+        <w:rPr>
+          <w:sz w:val="26"/>
+          <w:szCs w:val="26"/>
+        </w:rPr>
+      </w:pPr>
+    </w:p>
+    <w:p>
+      <w:pPr>
+        <w:rPr>
+          <w:sz w:val="26"/>
+          <w:szCs w:val="26"/>
+        </w:rPr>
+      </w:pPr>
+    </w:p>
+    <w:p>
+      <w:pPr>
+        <w:rPr>
+          <w:sz w:val="26"/>
+          <w:szCs w:val="26"/>
+        </w:rPr>
+      </w:pPr>
+    </w:p>
+    <w:p>
+      <w:pPr>
+        <w:rPr>
+          <w:sz w:val="26"/>
+          <w:szCs w:val="26"/>
+        </w:rPr>
+      </w:pPr>
+    </w:p>
+    <w:p>
+      <w:pPr>
+        <w:spacing w:line="276" w:lineRule="auto"/>
+        <w:jc w:val="right"/>
+        <w:rPr>
+          <w:sz w:val="26"/>
+          <w:szCs w:val="26"/>
+        </w:rPr>
+      </w:pPr>
+      <w:proofErr w:type="gramStart"/>
+      <w:r>
+        <w:rPr>
+          <w:sz w:val="26"/>
+          <w:szCs w:val="26"/>
+        </w:rPr>
+        <w:t>JHA  SHUBHAMKUMAR</w:t>
+      </w:r>
+      <w:proofErr w:type="gramEnd"/>
+    </w:p>
+    <w:p>
+      <w:pPr>
+        <w:spacing w:line="276" w:lineRule="auto"/>
+        <w:jc w:val="right"/>
+        <w:rPr>
+          <w:sz w:val="26"/>
+          <w:szCs w:val="26"/>
+        </w:rPr>
+      </w:pPr>
+      <w:proofErr w:type="gramStart"/>
+      <w:r>
+        <w:rPr>
+          <w:sz w:val="26"/>
+          <w:szCs w:val="26"/>
+        </w:rPr>
+        <w:t>SHAH  RUCHITKUMAR</w:t>
+      </w:r>
+      <w:proofErr w:type="gramEnd"/>
+    </w:p>
+    <w:p>
+      <w:pPr>
+        <w:spacing w:line="276" w:lineRule="auto"/>
+        <w:jc w:val="right"/>
+        <w:rPr>
+          <w:sz w:val="26"/>
+          <w:szCs w:val="26"/>
+        </w:rPr>
+      </w:pPr>
+      <w:proofErr w:type="gramStart"/>
+      <w:r>
+        <w:rPr>
+          <w:sz w:val="26"/>
+          <w:szCs w:val="26"/>
+        </w:rPr>
+        <w:t>SOLANKI  KHUSHALKUMAR</w:t>
+      </w:r>
+      <w:proofErr w:type="gramEnd"/>
+    </w:p>
+    <w:p>
+      <w:pPr>
+        <w:rPr>
+          <w:sz w:val="26"/>
+          <w:szCs w:val="26"/>
+        </w:rPr>
+      </w:pPr>
+    </w:p>
+    <w:p>
+      <w:pPr>
+        <w:rPr>
+          <w:sz w:val="26"/>
+          <w:szCs w:val="26"/>
+        </w:rPr>
+      </w:pPr>
+    </w:p>
+    <w:p>
+      <w:pPr>
+        <w:rPr>
+          <w:sz w:val="26"/>
+          <w:szCs w:val="26"/>
+        </w:rPr>
+      </w:pPr>
+    </w:p>
+    <w:p>
+      <w:pPr>
+        <w:rPr>
+          <w:sz w:val="26"/>
+          <w:szCs w:val="26"/>
+        </w:rPr>
+      </w:pPr>
+    </w:p>
+    <w:p>
+      <w:pPr>
+        <w:rPr>
+          <w:sz w:val="26"/>
+          <w:szCs w:val="26"/>
+        </w:rPr>
+      </w:pPr>
+      <w:r>
+        <w:rPr>
+          <w:sz w:val="26"/>
+          <w:szCs w:val="26"/>
+        </w:rPr>
+        <w:tab/>
+      </w:r>
+      <w:r>
+        <w:rPr>
+          <w:sz w:val="26"/>
+          <w:szCs w:val="26"/>
+        </w:rPr>
+        <w:tab/>
+      </w:r>
+      <w:r>
+        <w:rPr>
+          <w:sz w:val="26"/>
+          <w:szCs w:val="26"/>
+        </w:rPr>
+        <w:tab/>
+      </w:r>
+      <w:r>
+        <w:rPr>
+          <w:sz w:val="26"/>
+          <w:szCs w:val="26"/>
+        </w:rPr>
+        <w:tab/>
+      </w:r>
+      <w:r>
+        <w:rPr>
+          <w:sz w:val="26"/>
+          <w:szCs w:val="26"/>
+        </w:rPr>
+        <w:tab/>
+      </w:r>
+      <w:r>
+        <w:rPr>
+          <w:sz w:val="26"/>
+          <w:szCs w:val="26"/>
+        </w:rPr>
+        <w:tab/>
+      </w:r>
+      <w:r>
+        <w:rPr>
+          <w:sz w:val="26"/>
+          <w:szCs w:val="26"/>
+        </w:rPr>
+        <w:tab/>
+      </w:r>
+      <w:r>
+        <w:rPr>
+          <w:sz w:val="26"/>
+          <w:szCs w:val="26"/>
+        </w:rPr>
+        <w:tab/>
+      </w:r>
+      <w:r>
+        <w:rPr>
+          <w:sz w:val="26"/>
+          <w:szCs w:val="26"/>
+        </w:rPr>
+        <w:tab/>
+      </w:r>
+    </w:p>
+    <w:p>
+      <w:pPr>
+        <w:rPr>
+          <w:sz w:val="26"/>
+          <w:szCs w:val="26"/>
+        </w:rPr>
+      </w:pPr>
+    </w:p>
+    <w:p>
+      <w:pPr>
+        <w:rPr>
+          <w:sz w:val="26"/>
+          <w:szCs w:val="26"/>
+        </w:rPr>
+      </w:pPr>
+      <w:r>
+        <w:rPr>
+          <w:sz w:val="26"/>
+          <w:szCs w:val="26"/>
+        </w:rPr>
+        <w:br w:type="page"/>
+      </w:r>
+    </w:p>
+    <w:p>
+      <w:pPr>
+        <w:rPr>
+          <w:b/>
+          <w:bCs/>
+          <w:sz w:val="18"/>
+          <w:szCs w:val="23"/>
+        </w:rPr>
       </w:pPr>
     </w:p>
     <w:p>
@@ -2354,16 +2975,16 @@
         <w:tblLook w:val="01E0" w:firstRow="1" w:lastRow="1" w:firstColumn="1" w:lastColumn="1" w:noHBand="0" w:noVBand="0"/>
       </w:tblPr>
       <w:tblGrid>
-        <w:gridCol w:w="7950"/>
-        <w:gridCol w:w="1516"/>
+        <w:gridCol w:w="7970"/>
+        <w:gridCol w:w="1519"/>
       </w:tblGrid>
       <w:tr>
         <w:trPr>
-          <w:trHeight w:val="477"/>
+          <w:trHeight w:val="557"/>
         </w:trPr>
         <w:tc>
           <w:tcPr>
-            <w:tcW w:w="7950" w:type="dxa"/>
+            <w:tcW w:w="7970" w:type="dxa"/>
           </w:tcPr>
           <w:p>
             <w:pPr>
@@ -2387,7 +3008,7 @@
         </w:tc>
         <w:tc>
           <w:tcPr>
-            <w:tcW w:w="1516" w:type="dxa"/>
+            <w:tcW w:w="1519" w:type="dxa"/>
           </w:tcPr>
           <w:p>
             <w:pPr>
@@ -2426,11 +3047,11 @@
       </w:tr>
       <w:tr>
         <w:trPr>
-          <w:trHeight w:val="287"/>
+          <w:trHeight w:val="426"/>
         </w:trPr>
         <w:tc>
           <w:tcPr>
-            <w:tcW w:w="7950" w:type="dxa"/>
+            <w:tcW w:w="7970" w:type="dxa"/>
           </w:tcPr>
           <w:p>
             <w:pPr>
@@ -2458,7 +3079,7 @@
         </w:tc>
         <w:tc>
           <w:tcPr>
-            <w:tcW w:w="1516" w:type="dxa"/>
+            <w:tcW w:w="1519" w:type="dxa"/>
           </w:tcPr>
           <w:p>
             <w:pPr>
@@ -2472,11 +3093,11 @@
       </w:tr>
       <w:tr>
         <w:trPr>
-          <w:trHeight w:val="289"/>
+          <w:trHeight w:val="403"/>
         </w:trPr>
         <w:tc>
           <w:tcPr>
-            <w:tcW w:w="7950" w:type="dxa"/>
+            <w:tcW w:w="7970" w:type="dxa"/>
           </w:tcPr>
           <w:p>
             <w:pPr>
@@ -2504,7 +3125,7 @@
         </w:tc>
         <w:tc>
           <w:tcPr>
-            <w:tcW w:w="1516" w:type="dxa"/>
+            <w:tcW w:w="1519" w:type="dxa"/>
           </w:tcPr>
           <w:p>
             <w:pPr>
@@ -2518,11 +3139,11 @@
       </w:tr>
       <w:tr>
         <w:trPr>
-          <w:trHeight w:val="290"/>
+          <w:trHeight w:val="422"/>
         </w:trPr>
         <w:tc>
           <w:tcPr>
-            <w:tcW w:w="7950" w:type="dxa"/>
+            <w:tcW w:w="7970" w:type="dxa"/>
           </w:tcPr>
           <w:p>
             <w:pPr>
@@ -2565,7 +3186,7 @@
         </w:tc>
         <w:tc>
           <w:tcPr>
-            <w:tcW w:w="1516" w:type="dxa"/>
+            <w:tcW w:w="1519" w:type="dxa"/>
           </w:tcPr>
           <w:p>
             <w:pPr>
@@ -2579,11 +3200,11 @@
       </w:tr>
       <w:tr>
         <w:trPr>
-          <w:trHeight w:val="1017"/>
+          <w:trHeight w:val="1188"/>
         </w:trPr>
         <w:tc>
           <w:tcPr>
-            <w:tcW w:w="7950" w:type="dxa"/>
+            <w:tcW w:w="7970" w:type="dxa"/>
           </w:tcPr>
           <w:p>
             <w:pPr>
@@ -2726,7 +3347,7 @@
         </w:tc>
         <w:tc>
           <w:tcPr>
-            <w:tcW w:w="1516" w:type="dxa"/>
+            <w:tcW w:w="1519" w:type="dxa"/>
           </w:tcPr>
           <w:p>
             <w:pPr>
@@ -2737,11 +3358,11 @@
       </w:tr>
       <w:tr>
         <w:trPr>
-          <w:trHeight w:val="633"/>
+          <w:trHeight w:val="772"/>
         </w:trPr>
         <w:tc>
           <w:tcPr>
-            <w:tcW w:w="7950" w:type="dxa"/>
+            <w:tcW w:w="7970" w:type="dxa"/>
           </w:tcPr>
           <w:p>
             <w:pPr>
@@ -2789,7 +3410,7 @@
         </w:tc>
         <w:tc>
           <w:tcPr>
-            <w:tcW w:w="1516" w:type="dxa"/>
+            <w:tcW w:w="1519" w:type="dxa"/>
           </w:tcPr>
           <w:p>
             <w:pPr>
@@ -2800,11 +3421,11 @@
       </w:tr>
       <w:tr>
         <w:trPr>
-          <w:trHeight w:val="277"/>
+          <w:trHeight w:val="694"/>
         </w:trPr>
         <w:tc>
           <w:tcPr>
-            <w:tcW w:w="7950" w:type="dxa"/>
+            <w:tcW w:w="7970" w:type="dxa"/>
           </w:tcPr>
           <w:p>
             <w:pPr>
@@ -2832,7 +3453,7 @@
         </w:tc>
         <w:tc>
           <w:tcPr>
-            <w:tcW w:w="1516" w:type="dxa"/>
+            <w:tcW w:w="1519" w:type="dxa"/>
           </w:tcPr>
           <w:p>
             <w:pPr>
@@ -2881,19 +3502,408 @@
     <w:p>
       <w:pPr>
         <w:rPr>
-          <w:b/>
-          <w:sz w:val="40"/>
-          <w:szCs w:val="40"/>
-        </w:rPr>
-      </w:pPr>
-      <w:r>
-        <w:rPr>
-          <w:b/>
-          <w:sz w:val="40"/>
-          <w:szCs w:val="40"/>
-        </w:rPr>
-        <w:br w:type="page"/>
-      </w:r>
+          <w:sz w:val="26"/>
+          <w:szCs w:val="26"/>
+        </w:rPr>
+      </w:pPr>
+    </w:p>
+    <w:p>
+      <w:pPr>
+        <w:ind w:firstLine="720"/>
+        <w:rPr>
+          <w:sz w:val="26"/>
+          <w:szCs w:val="26"/>
+        </w:rPr>
+      </w:pPr>
+      <w:r>
+        <w:rPr>
+          <w:sz w:val="26"/>
+          <w:szCs w:val="26"/>
+        </w:rPr>
+        <w:t>The Student Management System is a software project designed to streamline and enhance the efficiency of managing student information within an educational institution. This project aims to provide a robust solution for administrators</w:t>
+      </w:r>
+      <w:r>
+        <w:rPr>
+          <w:sz w:val="26"/>
+          <w:szCs w:val="26"/>
+        </w:rPr>
+        <w:t xml:space="preserve"> and</w:t>
+      </w:r>
+      <w:r>
+        <w:rPr>
+          <w:sz w:val="26"/>
+          <w:szCs w:val="26"/>
+        </w:rPr>
+        <w:t xml:space="preserve"> teacher</w:t>
+      </w:r>
+      <w:r>
+        <w:rPr>
+          <w:sz w:val="26"/>
+          <w:szCs w:val="26"/>
+        </w:rPr>
+        <w:t>s</w:t>
+      </w:r>
+      <w:r>
+        <w:rPr>
+          <w:sz w:val="26"/>
+          <w:szCs w:val="26"/>
+        </w:rPr>
+        <w:t xml:space="preserve"> to seamlessly handle various aspects of student data, including enrollment, academic records and personal details. </w:t>
+      </w:r>
+    </w:p>
+    <w:p>
+      <w:pPr>
+        <w:rPr>
+          <w:sz w:val="26"/>
+          <w:szCs w:val="26"/>
+        </w:rPr>
+      </w:pPr>
+    </w:p>
+    <w:p>
+      <w:pPr>
+        <w:ind w:firstLine="720"/>
+        <w:rPr>
+          <w:sz w:val="26"/>
+          <w:szCs w:val="26"/>
+        </w:rPr>
+      </w:pPr>
+      <w:r>
+        <w:rPr>
+          <w:sz w:val="26"/>
+          <w:szCs w:val="26"/>
+        </w:rPr>
+        <w:t>The system is designed with a modular approach, consisting of distinct modules to manage specific functionalities. The Student Data Module handles the creation and maintenance of student</w:t>
+      </w:r>
+      <w:r>
+        <w:rPr>
+          <w:sz w:val="26"/>
+          <w:szCs w:val="26"/>
+        </w:rPr>
+        <w:t xml:space="preserve"> and </w:t>
+      </w:r>
+      <w:proofErr w:type="gramStart"/>
+      <w:r>
+        <w:rPr>
+          <w:sz w:val="26"/>
+          <w:szCs w:val="26"/>
+        </w:rPr>
+        <w:t>teachers</w:t>
+      </w:r>
+      <w:proofErr w:type="gramEnd"/>
+      <w:r>
+        <w:rPr>
+          <w:sz w:val="26"/>
+          <w:szCs w:val="26"/>
+        </w:rPr>
+        <w:t xml:space="preserve"> profiles, encompassing personal information and enrollment details. The Academic Records Module manages course details</w:t>
+      </w:r>
+      <w:r>
+        <w:rPr>
+          <w:sz w:val="26"/>
+          <w:szCs w:val="26"/>
+        </w:rPr>
+        <w:t>, students, teachers and fee payment records</w:t>
+      </w:r>
+      <w:r>
+        <w:rPr>
+          <w:sz w:val="26"/>
+          <w:szCs w:val="26"/>
+        </w:rPr>
+        <w:t xml:space="preserve">. The User Interface Module ensures a user-friendly experience for all </w:t>
+      </w:r>
+      <w:r>
+        <w:rPr>
+          <w:sz w:val="26"/>
+          <w:szCs w:val="26"/>
+        </w:rPr>
+        <w:t>students</w:t>
+      </w:r>
+      <w:r>
+        <w:rPr>
+          <w:sz w:val="26"/>
+          <w:szCs w:val="26"/>
+        </w:rPr>
+        <w:t xml:space="preserve"> offering intuitive navigation and functionality. The system incorporates input validation mechanisms to ensure data integrity and system reliability. </w:t>
+      </w:r>
+    </w:p>
+    <w:p>
+      <w:pPr>
+        <w:rPr>
+          <w:sz w:val="26"/>
+          <w:szCs w:val="26"/>
+        </w:rPr>
+      </w:pPr>
+    </w:p>
+    <w:p>
+      <w:pPr>
+        <w:ind w:firstLine="720"/>
+        <w:rPr>
+          <w:sz w:val="26"/>
+          <w:szCs w:val="26"/>
+        </w:rPr>
+      </w:pPr>
+      <w:r>
+        <w:rPr>
+          <w:sz w:val="26"/>
+          <w:szCs w:val="26"/>
+        </w:rPr>
+        <w:t>This System</w:t>
+      </w:r>
+      <w:r>
+        <w:rPr>
+          <w:sz w:val="26"/>
+          <w:szCs w:val="26"/>
+        </w:rPr>
+        <w:t xml:space="preserve"> involves the use of C programming language, with a focus on file handling for database management. This project seeks to provide a scalable and maintainable solution, allowing for future updates and enhancements. The Student Management System aims to optimize the process of managing student information, </w:t>
+      </w:r>
+      <w:r>
+        <w:rPr>
+          <w:color w:val="202124"/>
+          <w:sz w:val="26"/>
+          <w:szCs w:val="26"/>
+          <w:shd w:val="clear" w:color="auto" w:fill="FFFFFF"/>
+        </w:rPr>
+        <w:t>facilitating</w:t>
+      </w:r>
+      <w:r>
+        <w:rPr>
+          <w:sz w:val="26"/>
+          <w:szCs w:val="26"/>
+        </w:rPr>
+        <w:t xml:space="preserve"> </w:t>
+      </w:r>
+      <w:r>
+        <w:rPr>
+          <w:sz w:val="26"/>
+          <w:szCs w:val="26"/>
+        </w:rPr>
+        <w:t>efficiency, accuracy, and ease of use within educational institutions.</w:t>
+      </w:r>
+    </w:p>
+    <w:p>
+      <w:pPr>
+        <w:rPr>
+          <w:sz w:val="26"/>
+          <w:szCs w:val="26"/>
+        </w:rPr>
+      </w:pPr>
+    </w:p>
+    <w:p>
+      <w:pPr>
+        <w:ind w:firstLine="720"/>
+        <w:rPr>
+          <w:sz w:val="26"/>
+          <w:szCs w:val="26"/>
+        </w:rPr>
+      </w:pPr>
+      <w:r>
+        <w:rPr>
+          <w:sz w:val="26"/>
+          <w:szCs w:val="26"/>
+        </w:rPr>
+        <w:t xml:space="preserve">Moreover, the </w:t>
+      </w:r>
+      <w:r>
+        <w:rPr>
+          <w:sz w:val="26"/>
+          <w:szCs w:val="26"/>
+        </w:rPr>
+        <w:t>Student Management System</w:t>
+      </w:r>
+      <w:r>
+        <w:rPr>
+          <w:sz w:val="26"/>
+          <w:szCs w:val="26"/>
+        </w:rPr>
+        <w:t xml:space="preserve"> emphasizes adaptability by incorporating a responsive design, making it accessible across various devices</w:t>
+      </w:r>
+      <w:r>
+        <w:rPr>
+          <w:sz w:val="26"/>
+          <w:szCs w:val="26"/>
+        </w:rPr>
+        <w:t xml:space="preserve"> to </w:t>
+      </w:r>
+      <w:r>
+        <w:rPr>
+          <w:sz w:val="26"/>
+          <w:szCs w:val="26"/>
+        </w:rPr>
+        <w:t>ensures a consistent and user-friendly experience</w:t>
+      </w:r>
+      <w:r>
+        <w:rPr>
+          <w:sz w:val="26"/>
+          <w:szCs w:val="26"/>
+        </w:rPr>
+        <w:t>.</w:t>
+      </w:r>
+    </w:p>
+    <w:p>
+      <w:pPr>
+        <w:rPr>
+          <w:sz w:val="26"/>
+          <w:szCs w:val="26"/>
+        </w:rPr>
+      </w:pPr>
+    </w:p>
+    <w:p>
+      <w:pPr>
+        <w:ind w:firstLine="720"/>
+        <w:rPr>
+          <w:sz w:val="26"/>
+          <w:szCs w:val="26"/>
+        </w:rPr>
+      </w:pPr>
+      <w:r>
+        <w:rPr>
+          <w:sz w:val="26"/>
+          <w:szCs w:val="26"/>
+        </w:rPr>
+        <w:t>The System</w:t>
+      </w:r>
+      <w:r>
+        <w:rPr>
+          <w:sz w:val="26"/>
+          <w:szCs w:val="26"/>
+        </w:rPr>
+        <w:t xml:space="preserve"> incorporates advanced security measures to safeguard sensitive student information. User authentication and access control mechanisms are implemented to ensure that only authorized personnel can access specific modules and perform designated actions. This robust security layer helps maintain confidentiality and data privacy, aligning with the highest standards of information security within educational environments.</w:t>
+      </w:r>
+    </w:p>
+    <w:p>
+      <w:pPr>
+        <w:rPr>
+          <w:sz w:val="26"/>
+          <w:szCs w:val="26"/>
+        </w:rPr>
+      </w:pPr>
+    </w:p>
+    <w:p>
+      <w:pPr>
+        <w:ind w:firstLine="720"/>
+        <w:rPr>
+          <w:sz w:val="26"/>
+          <w:szCs w:val="26"/>
+        </w:rPr>
+      </w:pPr>
+      <w:r>
+        <w:rPr>
+          <w:sz w:val="26"/>
+          <w:szCs w:val="26"/>
+        </w:rPr>
+        <w:t xml:space="preserve">In conclusion, the Student Management System </w:t>
+      </w:r>
+      <w:r>
+        <w:rPr>
+          <w:sz w:val="26"/>
+          <w:szCs w:val="26"/>
+        </w:rPr>
+        <w:t>is</w:t>
+      </w:r>
+      <w:r>
+        <w:rPr>
+          <w:sz w:val="26"/>
+          <w:szCs w:val="26"/>
+        </w:rPr>
+        <w:t xml:space="preserve"> not only </w:t>
+      </w:r>
+      <w:proofErr w:type="gramStart"/>
+      <w:r>
+        <w:rPr>
+          <w:sz w:val="26"/>
+          <w:szCs w:val="26"/>
+        </w:rPr>
+        <w:t>addresses</w:t>
+      </w:r>
+      <w:proofErr w:type="gramEnd"/>
+      <w:r>
+        <w:rPr>
+          <w:sz w:val="26"/>
+          <w:szCs w:val="26"/>
+        </w:rPr>
+        <w:t xml:space="preserve"> fundamental data management needs but also enhances the overall educational ecosystem by incorporating advanced security and adaptability features. This holistic approach aims to optimize the efficiency, accuracy, and user experience within educational institutions, contributing to the continual improvement of academic processes and outcomes.</w:t>
+      </w:r>
+    </w:p>
+    <w:p>
+      <w:pPr>
+        <w:rPr>
+          <w:sz w:val="26"/>
+          <w:szCs w:val="26"/>
+        </w:rPr>
+      </w:pPr>
+    </w:p>
+    <w:p>
+      <w:pPr>
+        <w:rPr>
+          <w:sz w:val="26"/>
+          <w:szCs w:val="26"/>
+        </w:rPr>
+      </w:pPr>
+    </w:p>
+    <w:p>
+      <w:pPr>
+        <w:rPr>
+          <w:sz w:val="26"/>
+          <w:szCs w:val="26"/>
+        </w:rPr>
+      </w:pPr>
+    </w:p>
+    <w:p>
+      <w:pPr>
+        <w:rPr>
+          <w:sz w:val="26"/>
+          <w:szCs w:val="26"/>
+        </w:rPr>
+      </w:pPr>
+    </w:p>
+    <w:p>
+      <w:pPr>
+        <w:rPr>
+          <w:sz w:val="26"/>
+          <w:szCs w:val="26"/>
+        </w:rPr>
+      </w:pPr>
+    </w:p>
+    <w:p>
+      <w:pPr>
+        <w:rPr>
+          <w:sz w:val="26"/>
+          <w:szCs w:val="26"/>
+        </w:rPr>
+      </w:pPr>
+    </w:p>
+    <w:p>
+      <w:pPr>
+        <w:rPr>
+          <w:sz w:val="26"/>
+          <w:szCs w:val="26"/>
+        </w:rPr>
+      </w:pPr>
+    </w:p>
+    <w:p>
+      <w:pPr>
+        <w:rPr>
+          <w:sz w:val="26"/>
+          <w:szCs w:val="26"/>
+        </w:rPr>
+      </w:pPr>
+    </w:p>
+    <w:p>
+      <w:pPr>
+        <w:rPr>
+          <w:sz w:val="26"/>
+          <w:szCs w:val="26"/>
+        </w:rPr>
+      </w:pPr>
+    </w:p>
+    <w:p>
+      <w:pPr>
+        <w:rPr>
+          <w:bCs/>
+          <w:sz w:val="26"/>
+          <w:szCs w:val="26"/>
+        </w:rPr>
+      </w:pPr>
     </w:p>
     <w:p>
       <w:pPr>
@@ -4407,6 +5417,7 @@
     <w:p/>
     <w:p>
       <w:pPr>
+        <w:ind w:firstLine="720"/>
         <w:rPr>
           <w:sz w:val="26"/>
           <w:szCs w:val="26"/>
@@ -4508,6 +5519,7 @@
     </w:p>
     <w:p>
       <w:pPr>
+        <w:ind w:firstLine="720"/>
         <w:rPr>
           <w:sz w:val="26"/>
           <w:szCs w:val="26"/>
@@ -4646,6 +5658,7 @@
     </w:p>
     <w:p>
       <w:pPr>
+        <w:ind w:firstLine="720"/>
         <w:rPr>
           <w:sz w:val="26"/>
           <w:szCs w:val="26"/>
@@ -4663,43 +5676,70 @@
           <w:sz w:val="26"/>
           <w:szCs w:val="26"/>
         </w:rPr>
-        <w:t xml:space="preserve">Administration Staff is the main user of this system. They can access all the data related to student and teachers and they can manipulate it according to their needs. They can manage course details, teacher’s details, students detail along with this an additional fee payment facility is also given in this </w:t>
-      </w:r>
-      <w:proofErr w:type="spellStart"/>
-      <w:r>
-        <w:rPr>
-          <w:sz w:val="26"/>
-          <w:szCs w:val="26"/>
-        </w:rPr>
-        <w:t>applicaton</w:t>
-      </w:r>
-      <w:proofErr w:type="spellEnd"/>
-      <w:r>
-        <w:rPr>
-          <w:sz w:val="26"/>
-          <w:szCs w:val="26"/>
-        </w:rPr>
-        <w:t xml:space="preserve">. </w:t>
-      </w:r>
-    </w:p>
-    <w:p>
-      <w:pPr>
-        <w:rPr>
-          <w:sz w:val="26"/>
-          <w:szCs w:val="26"/>
-        </w:rPr>
-      </w:pPr>
-    </w:p>
-    <w:p>
-      <w:pPr>
-        <w:rPr>
-          <w:sz w:val="26"/>
-          <w:szCs w:val="26"/>
-        </w:rPr>
-      </w:pPr>
-    </w:p>
-    <w:p>
-      <w:pPr>
+        <w:t>Administration Staff is the main user of this system. They can access all the data related to student and teachers and they can manipulate it according to their needs. They can manage course details, teacher’s details, student detail</w:t>
+      </w:r>
+      <w:r>
+        <w:rPr>
+          <w:sz w:val="26"/>
+          <w:szCs w:val="26"/>
+        </w:rPr>
+        <w:t>s</w:t>
+      </w:r>
+      <w:r>
+        <w:rPr>
+          <w:sz w:val="26"/>
+          <w:szCs w:val="26"/>
+        </w:rPr>
+        <w:t xml:space="preserve"> along with this an additional fee payment facility is also given in this applicat</w:t>
+      </w:r>
+      <w:r>
+        <w:rPr>
+          <w:sz w:val="26"/>
+          <w:szCs w:val="26"/>
+        </w:rPr>
+        <w:t>i</w:t>
+      </w:r>
+      <w:r>
+        <w:rPr>
+          <w:sz w:val="26"/>
+          <w:szCs w:val="26"/>
+        </w:rPr>
+        <w:t xml:space="preserve">on. </w:t>
+      </w:r>
+      <w:r>
+        <w:rPr>
+          <w:sz w:val="26"/>
+          <w:szCs w:val="26"/>
+        </w:rPr>
+        <w:t>In this System Teacher can add or update student marks which will be directly updated and can be viewed in student result section.</w:t>
+      </w:r>
+      <w:r>
+        <w:rPr>
+          <w:sz w:val="26"/>
+          <w:szCs w:val="26"/>
+        </w:rPr>
+        <w:t xml:space="preserve"> The role authentication functionality is given in this system in which the teacher can add marks of students of their own department only. Teacher can’t access the data of student who belongs to another department.</w:t>
+      </w:r>
+    </w:p>
+    <w:p>
+      <w:pPr>
+        <w:rPr>
+          <w:sz w:val="26"/>
+          <w:szCs w:val="26"/>
+        </w:rPr>
+      </w:pPr>
+    </w:p>
+    <w:p>
+      <w:pPr>
+        <w:rPr>
+          <w:sz w:val="26"/>
+          <w:szCs w:val="26"/>
+        </w:rPr>
+      </w:pPr>
+    </w:p>
+    <w:p>
+      <w:pPr>
+        <w:ind w:firstLine="720"/>
         <w:rPr>
           <w:sz w:val="26"/>
           <w:szCs w:val="26"/>
@@ -4801,6 +5841,7 @@
     </w:p>
     <w:p>
       <w:pPr>
+        <w:ind w:firstLine="720"/>
         <w:rPr>
           <w:sz w:val="26"/>
           <w:szCs w:val="26"/>
@@ -4864,25 +5905,28 @@
         </w:rPr>
       </w:pPr>
     </w:p>
-    <w:p>
-      <w:pPr>
-        <w:rPr>
-          <w:sz w:val="26"/>
-          <w:szCs w:val="26"/>
-        </w:rPr>
-      </w:pPr>
-      <w:r>
-        <w:rPr>
-          <w:sz w:val="26"/>
-          <w:szCs w:val="26"/>
-        </w:rPr>
-        <w:t>Through streamlined reservation handling and automated updates, the Console Table Booking System reduces the workload on restaurant staff, leading to quicker and more accurate reservation processing.</w:t>
-      </w:r>
-    </w:p>
-    <w:p>
-      <w:r>
-        <w:br w:type="page"/>
-      </w:r>
+    <w:p/>
+    <w:p/>
+    <w:p/>
+    <w:p/>
+    <w:p/>
+    <w:p/>
+    <w:p/>
+    <w:p/>
+    <w:p/>
+    <w:p/>
+    <w:p/>
+    <w:p/>
+    <w:p/>
+    <w:p>
+      <w:pPr>
+        <w:ind w:right="170"/>
+        <w:rPr>
+          <w:b/>
+          <w:sz w:val="36"/>
+          <w:szCs w:val="36"/>
+        </w:rPr>
+      </w:pPr>
     </w:p>
     <w:p>
       <w:pPr>
@@ -4963,6 +6007,7 @@
           <w:ilvl w:val="0"/>
           <w:numId w:val="7"/>
         </w:numPr>
+        <w:ind w:right="135"/>
         <w:rPr>
           <w:sz w:val="28"/>
           <w:szCs w:val="28"/>
@@ -5001,95 +6046,81 @@
           <w:sz w:val="28"/>
           <w:szCs w:val="28"/>
         </w:rPr>
-        <w:t xml:space="preserve"> file system as the primary mechanism for storing and managing </w:t>
+        <w:t xml:space="preserve"> file system for storing and managing </w:t>
       </w:r>
       <w:r>
         <w:rPr>
           <w:sz w:val="28"/>
           <w:szCs w:val="28"/>
         </w:rPr>
-        <w:t>student</w:t>
+        <w:t>student and teacher</w:t>
       </w:r>
       <w:r>
         <w:rPr>
           <w:sz w:val="28"/>
           <w:szCs w:val="28"/>
         </w:rPr>
-        <w:t>’</w:t>
+        <w:t>’s</w:t>
       </w:r>
       <w:r>
         <w:rPr>
           <w:sz w:val="28"/>
           <w:szCs w:val="28"/>
         </w:rPr>
-        <w:t>s and teacher</w:t>
-      </w:r>
-      <w:r>
+        <w:t xml:space="preserve"> data.</w:t>
+      </w:r>
+    </w:p>
+    <w:p>
+      <w:pPr>
+        <w:pStyle w:val="ListParagraph"/>
+        <w:ind w:left="720"/>
         <w:rPr>
           <w:sz w:val="28"/>
           <w:szCs w:val="28"/>
         </w:rPr>
-        <w:t>’s</w:t>
-      </w:r>
-      <w:r>
+      </w:pPr>
+    </w:p>
+    <w:p>
+      <w:pPr>
+        <w:pStyle w:val="ListParagraph"/>
+        <w:ind w:left="720"/>
         <w:rPr>
           <w:sz w:val="28"/>
           <w:szCs w:val="28"/>
         </w:rPr>
-        <w:t xml:space="preserve"> data.</w:t>
-      </w:r>
-    </w:p>
-    <w:p>
-      <w:pPr>
-        <w:pStyle w:val="ListParagraph"/>
-        <w:ind w:left="720"/>
-        <w:rPr>
+      </w:pPr>
+    </w:p>
+    <w:p>
+      <w:pPr>
+        <w:rPr>
+          <w:b/>
           <w:sz w:val="28"/>
           <w:szCs w:val="28"/>
         </w:rPr>
       </w:pPr>
-    </w:p>
-    <w:p>
-      <w:pPr>
-        <w:pStyle w:val="ListParagraph"/>
-        <w:ind w:left="720"/>
-        <w:rPr>
+      <w:r>
+        <w:rPr>
+          <w:b/>
           <w:sz w:val="28"/>
           <w:szCs w:val="28"/>
         </w:rPr>
-      </w:pPr>
-    </w:p>
-    <w:p>
-      <w:pPr>
-        <w:rPr>
-          <w:b/>
+        <w:t>File Structure:</w:t>
+      </w:r>
+    </w:p>
+    <w:p>
+      <w:pPr>
+        <w:rPr>
           <w:sz w:val="28"/>
           <w:szCs w:val="28"/>
         </w:rPr>
       </w:pPr>
-      <w:r>
-        <w:rPr>
-          <w:b/>
-          <w:sz w:val="28"/>
-          <w:szCs w:val="28"/>
-        </w:rPr>
-        <w:t>File Structure:</w:t>
-      </w:r>
-    </w:p>
-    <w:p>
-      <w:pPr>
-        <w:rPr>
-          <w:sz w:val="28"/>
-          <w:szCs w:val="28"/>
-        </w:rPr>
-      </w:pPr>
     </w:p>
     <w:p/>
     <w:p/>
     <w:tbl>
       <w:tblPr>
-        <w:tblW w:w="7232" w:type="dxa"/>
-        <w:tblInd w:w="1362" w:type="dxa"/>
+        <w:tblW w:w="5946" w:type="dxa"/>
+        <w:tblInd w:w="2010" w:type="dxa"/>
         <w:tblCellMar>
           <w:left w:w="0" w:type="dxa"/>
           <w:right w:w="0" w:type="dxa"/>
@@ -5097,15 +6128,15 @@
         <w:tblLook w:val="04A0" w:firstRow="1" w:lastRow="0" w:firstColumn="1" w:lastColumn="0" w:noHBand="0" w:noVBand="1"/>
       </w:tblPr>
       <w:tblGrid>
-        <w:gridCol w:w="7232"/>
+        <w:gridCol w:w="5946"/>
       </w:tblGrid>
       <w:tr>
         <w:trPr>
-          <w:trHeight w:val="218"/>
+          <w:trHeight w:val="261"/>
         </w:trPr>
         <w:tc>
           <w:tcPr>
-            <w:tcW w:w="7232" w:type="dxa"/>
+            <w:tcW w:w="5946" w:type="dxa"/>
             <w:tcBorders>
               <w:top w:val="single" w:sz="8" w:space="0" w:color="FFFFFF"/>
               <w:left w:val="single" w:sz="8" w:space="0" w:color="FFFFFF"/>
@@ -5135,18 +6166,27 @@
                 <w:sz w:val="26"/>
                 <w:szCs w:val="26"/>
               </w:rPr>
-              <w:t>Course Detail</w:t>
+              <w:t xml:space="preserve">  </w:t>
+            </w:r>
+            <w:r>
+              <w:rPr>
+                <w:b/>
+                <w:bCs/>
+                <w:sz w:val="26"/>
+                <w:szCs w:val="26"/>
+              </w:rPr>
+              <w:t xml:space="preserve">Course </w:t>
             </w:r>
           </w:p>
         </w:tc>
       </w:tr>
       <w:tr>
         <w:trPr>
-          <w:trHeight w:val="292"/>
+          <w:trHeight w:val="350"/>
         </w:trPr>
         <w:tc>
           <w:tcPr>
-            <w:tcW w:w="7232" w:type="dxa"/>
+            <w:tcW w:w="5946" w:type="dxa"/>
             <w:tcBorders>
               <w:top w:val="single" w:sz="24" w:space="0" w:color="FFFFFF"/>
               <w:left w:val="single" w:sz="8" w:space="0" w:color="FFFFFF"/>
@@ -5174,11 +6214,11 @@
       </w:tr>
       <w:tr>
         <w:trPr>
-          <w:trHeight w:val="292"/>
+          <w:trHeight w:val="350"/>
         </w:trPr>
         <w:tc>
           <w:tcPr>
-            <w:tcW w:w="7232" w:type="dxa"/>
+            <w:tcW w:w="5946" w:type="dxa"/>
             <w:tcBorders>
               <w:top w:val="single" w:sz="8" w:space="0" w:color="FFFFFF"/>
               <w:left w:val="single" w:sz="8" w:space="0" w:color="FFFFFF"/>
@@ -5206,11 +6246,11 @@
       </w:tr>
       <w:tr>
         <w:trPr>
-          <w:trHeight w:val="292"/>
+          <w:trHeight w:val="350"/>
         </w:trPr>
         <w:tc>
           <w:tcPr>
-            <w:tcW w:w="7232" w:type="dxa"/>
+            <w:tcW w:w="5946" w:type="dxa"/>
             <w:tcBorders>
               <w:top w:val="single" w:sz="8" w:space="0" w:color="FFFFFF"/>
               <w:left w:val="single" w:sz="8" w:space="0" w:color="FFFFFF"/>
@@ -5238,11 +6278,11 @@
       </w:tr>
       <w:tr>
         <w:trPr>
-          <w:trHeight w:val="292"/>
+          <w:trHeight w:val="350"/>
         </w:trPr>
         <w:tc>
           <w:tcPr>
-            <w:tcW w:w="7232" w:type="dxa"/>
+            <w:tcW w:w="5946" w:type="dxa"/>
             <w:tcBorders>
               <w:top w:val="single" w:sz="8" w:space="0" w:color="FFFFFF"/>
               <w:left w:val="single" w:sz="8" w:space="0" w:color="FFFFFF"/>
@@ -5274,11 +6314,10 @@
     <w:p/>
     <w:p/>
     <w:p/>
-    <w:p/>
     <w:tbl>
       <w:tblPr>
-        <w:tblW w:w="7232" w:type="dxa"/>
-        <w:tblInd w:w="1362" w:type="dxa"/>
+        <w:tblW w:w="6006" w:type="dxa"/>
+        <w:tblInd w:w="1980" w:type="dxa"/>
         <w:tblCellMar>
           <w:left w:w="0" w:type="dxa"/>
           <w:right w:w="0" w:type="dxa"/>
@@ -5286,15 +6325,15 @@
         <w:tblLook w:val="04A0" w:firstRow="1" w:lastRow="0" w:firstColumn="1" w:lastColumn="0" w:noHBand="0" w:noVBand="1"/>
       </w:tblPr>
       <w:tblGrid>
-        <w:gridCol w:w="7232"/>
+        <w:gridCol w:w="6006"/>
       </w:tblGrid>
       <w:tr>
         <w:trPr>
-          <w:trHeight w:val="218"/>
+          <w:trHeight w:val="239"/>
         </w:trPr>
         <w:tc>
           <w:tcPr>
-            <w:tcW w:w="7232" w:type="dxa"/>
+            <w:tcW w:w="6006" w:type="dxa"/>
             <w:tcBorders>
               <w:top w:val="single" w:sz="8" w:space="0" w:color="FFFFFF"/>
               <w:left w:val="single" w:sz="8" w:space="0" w:color="FFFFFF"/>
@@ -5324,18 +6363,27 @@
                 <w:sz w:val="26"/>
                 <w:szCs w:val="26"/>
               </w:rPr>
-              <w:t xml:space="preserve">Teacher Detail </w:t>
+              <w:t xml:space="preserve">  </w:t>
+            </w:r>
+            <w:r>
+              <w:rPr>
+                <w:b/>
+                <w:bCs/>
+                <w:sz w:val="26"/>
+                <w:szCs w:val="26"/>
+              </w:rPr>
+              <w:t xml:space="preserve">Teacher </w:t>
             </w:r>
           </w:p>
         </w:tc>
       </w:tr>
       <w:tr>
         <w:trPr>
-          <w:trHeight w:val="292"/>
+          <w:trHeight w:val="321"/>
         </w:trPr>
         <w:tc>
           <w:tcPr>
-            <w:tcW w:w="7232" w:type="dxa"/>
+            <w:tcW w:w="6006" w:type="dxa"/>
             <w:tcBorders>
               <w:top w:val="single" w:sz="24" w:space="0" w:color="FFFFFF"/>
               <w:left w:val="single" w:sz="8" w:space="0" w:color="FFFFFF"/>
@@ -5363,11 +6411,11 @@
       </w:tr>
       <w:tr>
         <w:trPr>
-          <w:trHeight w:val="292"/>
+          <w:trHeight w:val="321"/>
         </w:trPr>
         <w:tc>
           <w:tcPr>
-            <w:tcW w:w="7232" w:type="dxa"/>
+            <w:tcW w:w="6006" w:type="dxa"/>
             <w:tcBorders>
               <w:top w:val="single" w:sz="8" w:space="0" w:color="FFFFFF"/>
               <w:left w:val="single" w:sz="8" w:space="0" w:color="FFFFFF"/>
@@ -5395,11 +6443,11 @@
       </w:tr>
       <w:tr>
         <w:trPr>
-          <w:trHeight w:val="292"/>
+          <w:trHeight w:val="321"/>
         </w:trPr>
         <w:tc>
           <w:tcPr>
-            <w:tcW w:w="7232" w:type="dxa"/>
+            <w:tcW w:w="6006" w:type="dxa"/>
             <w:tcBorders>
               <w:top w:val="single" w:sz="8" w:space="0" w:color="FFFFFF"/>
               <w:left w:val="single" w:sz="8" w:space="0" w:color="FFFFFF"/>
@@ -5427,11 +6475,11 @@
       </w:tr>
       <w:tr>
         <w:trPr>
-          <w:trHeight w:val="292"/>
+          <w:trHeight w:val="321"/>
         </w:trPr>
         <w:tc>
           <w:tcPr>
-            <w:tcW w:w="7232" w:type="dxa"/>
+            <w:tcW w:w="6006" w:type="dxa"/>
             <w:tcBorders>
               <w:top w:val="single" w:sz="8" w:space="0" w:color="FFFFFF"/>
               <w:left w:val="single" w:sz="8" w:space="0" w:color="FFFFFF"/>
@@ -5456,11 +6504,11 @@
       </w:tr>
       <w:tr>
         <w:trPr>
-          <w:trHeight w:val="292"/>
+          <w:trHeight w:val="321"/>
         </w:trPr>
         <w:tc>
           <w:tcPr>
-            <w:tcW w:w="7232" w:type="dxa"/>
+            <w:tcW w:w="6006" w:type="dxa"/>
             <w:tcBorders>
               <w:top w:val="single" w:sz="8" w:space="0" w:color="FFFFFF"/>
               <w:left w:val="single" w:sz="8" w:space="0" w:color="FFFFFF"/>
@@ -5484,11 +6532,11 @@
       </w:tr>
       <w:tr>
         <w:trPr>
-          <w:trHeight w:val="292"/>
+          <w:trHeight w:val="321"/>
         </w:trPr>
         <w:tc>
           <w:tcPr>
-            <w:tcW w:w="7232" w:type="dxa"/>
+            <w:tcW w:w="6006" w:type="dxa"/>
             <w:tcBorders>
               <w:top w:val="single" w:sz="8" w:space="0" w:color="FFFFFF"/>
               <w:left w:val="single" w:sz="8" w:space="0" w:color="FFFFFF"/>
@@ -5512,11 +6560,11 @@
       </w:tr>
       <w:tr>
         <w:trPr>
-          <w:trHeight w:val="292"/>
+          <w:trHeight w:val="321"/>
         </w:trPr>
         <w:tc>
           <w:tcPr>
-            <w:tcW w:w="7232" w:type="dxa"/>
+            <w:tcW w:w="6006" w:type="dxa"/>
             <w:tcBorders>
               <w:top w:val="single" w:sz="8" w:space="0" w:color="FFFFFF"/>
               <w:left w:val="single" w:sz="8" w:space="0" w:color="FFFFFF"/>
@@ -5540,11 +6588,11 @@
       </w:tr>
       <w:tr>
         <w:trPr>
-          <w:trHeight w:val="292"/>
+          <w:trHeight w:val="321"/>
         </w:trPr>
         <w:tc>
           <w:tcPr>
-            <w:tcW w:w="7232" w:type="dxa"/>
+            <w:tcW w:w="6006" w:type="dxa"/>
             <w:tcBorders>
               <w:top w:val="single" w:sz="8" w:space="0" w:color="FFFFFF"/>
               <w:left w:val="single" w:sz="8" w:space="0" w:color="FFFFFF"/>
@@ -5578,10 +6626,13 @@
       </w:r>
     </w:p>
     <w:p/>
+    <w:p/>
+    <w:p/>
+    <w:p/>
     <w:tbl>
       <w:tblPr>
-        <w:tblW w:w="7232" w:type="dxa"/>
-        <w:tblInd w:w="1362" w:type="dxa"/>
+        <w:tblW w:w="6091" w:type="dxa"/>
+        <w:tblInd w:w="1932" w:type="dxa"/>
         <w:tblCellMar>
           <w:left w:w="0" w:type="dxa"/>
           <w:right w:w="0" w:type="dxa"/>
@@ -5589,15 +6640,15 @@
         <w:tblLook w:val="04A0" w:firstRow="1" w:lastRow="0" w:firstColumn="1" w:lastColumn="0" w:noHBand="0" w:noVBand="1"/>
       </w:tblPr>
       <w:tblGrid>
-        <w:gridCol w:w="7232"/>
+        <w:gridCol w:w="6091"/>
       </w:tblGrid>
       <w:tr>
         <w:trPr>
-          <w:trHeight w:val="218"/>
+          <w:trHeight w:val="253"/>
         </w:trPr>
         <w:tc>
           <w:tcPr>
-            <w:tcW w:w="7232" w:type="dxa"/>
+            <w:tcW w:w="6091" w:type="dxa"/>
             <w:tcBorders>
               <w:top w:val="single" w:sz="8" w:space="0" w:color="FFFFFF"/>
               <w:left w:val="single" w:sz="8" w:space="0" w:color="FFFFFF"/>
@@ -5627,18 +6678,27 @@
                 <w:sz w:val="26"/>
                 <w:szCs w:val="26"/>
               </w:rPr>
-              <w:t>Student Detail</w:t>
+              <w:t xml:space="preserve">  </w:t>
+            </w:r>
+            <w:r>
+              <w:rPr>
+                <w:b/>
+                <w:bCs/>
+                <w:sz w:val="26"/>
+                <w:szCs w:val="26"/>
+              </w:rPr>
+              <w:t>Student</w:t>
             </w:r>
           </w:p>
         </w:tc>
       </w:tr>
       <w:tr>
         <w:trPr>
-          <w:trHeight w:val="292"/>
+          <w:trHeight w:val="339"/>
         </w:trPr>
         <w:tc>
           <w:tcPr>
-            <w:tcW w:w="7232" w:type="dxa"/>
+            <w:tcW w:w="6091" w:type="dxa"/>
             <w:tcBorders>
               <w:top w:val="single" w:sz="24" w:space="0" w:color="FFFFFF"/>
               <w:left w:val="single" w:sz="8" w:space="0" w:color="FFFFFF"/>
@@ -5666,11 +6726,11 @@
       </w:tr>
       <w:tr>
         <w:trPr>
-          <w:trHeight w:val="292"/>
+          <w:trHeight w:val="339"/>
         </w:trPr>
         <w:tc>
           <w:tcPr>
-            <w:tcW w:w="7232" w:type="dxa"/>
+            <w:tcW w:w="6091" w:type="dxa"/>
             <w:tcBorders>
               <w:top w:val="single" w:sz="8" w:space="0" w:color="FFFFFF"/>
               <w:left w:val="single" w:sz="8" w:space="0" w:color="FFFFFF"/>
@@ -5698,11 +6758,11 @@
       </w:tr>
       <w:tr>
         <w:trPr>
-          <w:trHeight w:val="292"/>
+          <w:trHeight w:val="339"/>
         </w:trPr>
         <w:tc>
           <w:tcPr>
-            <w:tcW w:w="7232" w:type="dxa"/>
+            <w:tcW w:w="6091" w:type="dxa"/>
             <w:tcBorders>
               <w:top w:val="single" w:sz="8" w:space="0" w:color="FFFFFF"/>
               <w:left w:val="single" w:sz="8" w:space="0" w:color="FFFFFF"/>
@@ -5726,11 +6786,11 @@
       </w:tr>
       <w:tr>
         <w:trPr>
-          <w:trHeight w:val="292"/>
+          <w:trHeight w:val="339"/>
         </w:trPr>
         <w:tc>
           <w:tcPr>
-            <w:tcW w:w="7232" w:type="dxa"/>
+            <w:tcW w:w="6091" w:type="dxa"/>
             <w:tcBorders>
               <w:top w:val="single" w:sz="8" w:space="0" w:color="FFFFFF"/>
               <w:left w:val="single" w:sz="8" w:space="0" w:color="FFFFFF"/>
@@ -5758,11 +6818,11 @@
       </w:tr>
       <w:tr>
         <w:trPr>
-          <w:trHeight w:val="292"/>
+          <w:trHeight w:val="339"/>
         </w:trPr>
         <w:tc>
           <w:tcPr>
-            <w:tcW w:w="7232" w:type="dxa"/>
+            <w:tcW w:w="6091" w:type="dxa"/>
             <w:tcBorders>
               <w:top w:val="single" w:sz="8" w:space="0" w:color="FFFFFF"/>
               <w:left w:val="single" w:sz="8" w:space="0" w:color="FFFFFF"/>
@@ -5786,11 +6846,11 @@
       </w:tr>
       <w:tr>
         <w:trPr>
-          <w:trHeight w:val="292"/>
+          <w:trHeight w:val="339"/>
         </w:trPr>
         <w:tc>
           <w:tcPr>
-            <w:tcW w:w="7232" w:type="dxa"/>
+            <w:tcW w:w="6091" w:type="dxa"/>
             <w:tcBorders>
               <w:top w:val="single" w:sz="8" w:space="0" w:color="FFFFFF"/>
               <w:left w:val="single" w:sz="8" w:space="0" w:color="FFFFFF"/>
@@ -5807,18 +6867,18 @@
           </w:tcPr>
           <w:p>
             <w:r>
-              <w:t>Email</w:t>
+              <w:t>Address</w:t>
             </w:r>
           </w:p>
         </w:tc>
       </w:tr>
       <w:tr>
         <w:trPr>
-          <w:trHeight w:val="292"/>
+          <w:trHeight w:val="339"/>
         </w:trPr>
         <w:tc>
           <w:tcPr>
-            <w:tcW w:w="7232" w:type="dxa"/>
+            <w:tcW w:w="6091" w:type="dxa"/>
             <w:tcBorders>
               <w:top w:val="single" w:sz="8" w:space="0" w:color="FFFFFF"/>
               <w:left w:val="single" w:sz="8" w:space="0" w:color="FFFFFF"/>
@@ -5835,18 +6895,18 @@
           </w:tcPr>
           <w:p>
             <w:r>
-              <w:t>Password</w:t>
+              <w:t>Email</w:t>
             </w:r>
           </w:p>
         </w:tc>
       </w:tr>
       <w:tr>
         <w:trPr>
-          <w:trHeight w:val="292"/>
+          <w:trHeight w:val="339"/>
         </w:trPr>
         <w:tc>
           <w:tcPr>
-            <w:tcW w:w="7232" w:type="dxa"/>
+            <w:tcW w:w="6091" w:type="dxa"/>
             <w:tcBorders>
               <w:top w:val="single" w:sz="8" w:space="0" w:color="FFFFFF"/>
               <w:left w:val="single" w:sz="8" w:space="0" w:color="FFFFFF"/>
@@ -5863,18 +6923,18 @@
           </w:tcPr>
           <w:p>
             <w:r>
-              <w:t>Fee</w:t>
+              <w:t>Password</w:t>
             </w:r>
           </w:p>
         </w:tc>
       </w:tr>
       <w:tr>
         <w:trPr>
-          <w:trHeight w:val="292"/>
+          <w:trHeight w:val="339"/>
         </w:trPr>
         <w:tc>
           <w:tcPr>
-            <w:tcW w:w="7232" w:type="dxa"/>
+            <w:tcW w:w="6091" w:type="dxa"/>
             <w:tcBorders>
               <w:top w:val="single" w:sz="8" w:space="0" w:color="FFFFFF"/>
               <w:left w:val="single" w:sz="8" w:space="0" w:color="FFFFFF"/>
@@ -5891,7 +6951,41 @@
           </w:tcPr>
           <w:p>
             <w:r>
-              <w:t xml:space="preserve">Marks [Subject] [6] </w:t>
+              <w:t>Fee</w:t>
+            </w:r>
+          </w:p>
+        </w:tc>
+      </w:tr>
+      <w:tr>
+        <w:trPr>
+          <w:trHeight w:val="339"/>
+        </w:trPr>
+        <w:tc>
+          <w:tcPr>
+            <w:tcW w:w="6091" w:type="dxa"/>
+            <w:tcBorders>
+              <w:top w:val="single" w:sz="8" w:space="0" w:color="FFFFFF"/>
+              <w:left w:val="single" w:sz="8" w:space="0" w:color="FFFFFF"/>
+              <w:bottom w:val="single" w:sz="8" w:space="0" w:color="FFFFFF"/>
+              <w:right w:val="single" w:sz="8" w:space="0" w:color="FFFFFF"/>
+            </w:tcBorders>
+            <w:shd w:val="clear" w:color="auto" w:fill="FBD4B4" w:themeFill="accent6" w:themeFillTint="66"/>
+            <w:tcMar>
+              <w:top w:w="72" w:type="dxa"/>
+              <w:left w:w="144" w:type="dxa"/>
+              <w:bottom w:w="72" w:type="dxa"/>
+              <w:right w:w="144" w:type="dxa"/>
+            </w:tcMar>
+          </w:tcPr>
+          <w:p>
+            <w:r>
+              <w:t>Marks [Subject</w:t>
+            </w:r>
+            <w:r>
+              <w:t>s</w:t>
+            </w:r>
+            <w:r>
+              <w:t xml:space="preserve">] [6] </w:t>
             </w:r>
           </w:p>
         </w:tc>
@@ -5927,23 +7021,24 @@
           <w:szCs w:val="32"/>
         </w:rPr>
       </w:pPr>
-    </w:p>
-    <w:p>
-      <w:pPr>
+      <w:r>
         <w:rPr>
           <w:b/>
           <w:sz w:val="32"/>
           <w:szCs w:val="32"/>
         </w:rPr>
-      </w:pPr>
-      <w:r>
+        <w:lastRenderedPageBreak/>
+        <w:t xml:space="preserve">4.1 Use Case Diagram </w:t>
+      </w:r>
+    </w:p>
+    <w:p>
+      <w:pPr>
         <w:rPr>
           <w:b/>
           <w:sz w:val="32"/>
           <w:szCs w:val="32"/>
         </w:rPr>
-        <w:t xml:space="preserve">4.1 Use Case Diagram </w:t>
-      </w:r>
+      </w:pPr>
     </w:p>
     <w:p>
       <w:pPr>
@@ -5953,32 +7048,73 @@
           <w:szCs w:val="32"/>
         </w:rPr>
       </w:pPr>
-    </w:p>
-    <w:p>
-      <w:pPr>
-        <w:rPr>
-          <w:b/>
+      <w:r>
+        <w:rPr>
+          <w:b/>
+          <w:noProof/>
           <w:sz w:val="32"/>
           <w:szCs w:val="32"/>
         </w:rPr>
-      </w:pPr>
-    </w:p>
-    <w:p>
-      <w:pPr>
-        <w:rPr>
-          <w:b/>
+        <w:t xml:space="preserve">   </w:t>
+      </w:r>
+      <w:r>
+        <w:rPr>
+          <w:b/>
+          <w:noProof/>
           <w:sz w:val="32"/>
           <w:szCs w:val="32"/>
         </w:rPr>
-      </w:pPr>
-      <w:r>
+        <w:drawing>
+          <wp:inline distT="0" distB="0" distL="0" distR="0" wp14:anchorId="30E006A0" wp14:editId="0B4D9B5D">
+            <wp:extent cx="6657340" cy="7611110"/>
+            <wp:effectExtent l="0" t="0" r="0" b="8890"/>
+            <wp:docPr id="1504612441" name="Picture 2"/>
+            <wp:cNvGraphicFramePr>
+              <a:graphicFrameLocks xmlns:a="http://schemas.openxmlformats.org/drawingml/2006/main" noChangeAspect="1"/>
+            </wp:cNvGraphicFramePr>
+            <a:graphic xmlns:a="http://schemas.openxmlformats.org/drawingml/2006/main">
+              <a:graphicData uri="http://schemas.openxmlformats.org/drawingml/2006/picture">
+                <pic:pic xmlns:pic="http://schemas.openxmlformats.org/drawingml/2006/picture">
+                  <pic:nvPicPr>
+                    <pic:cNvPr id="1504612441" name="Picture 1504612441"/>
+                    <pic:cNvPicPr/>
+                  </pic:nvPicPr>
+                  <pic:blipFill>
+                    <a:blip r:embed="rId7">
+                      <a:extLst>
+                        <a:ext uri="{28A0092B-C50C-407E-A947-70E740481C1C}">
+                          <a14:useLocalDpi xmlns:a14="http://schemas.microsoft.com/office/drawing/2010/main" val="0"/>
+                        </a:ext>
+                      </a:extLst>
+                    </a:blip>
+                    <a:stretch>
+                      <a:fillRect/>
+                    </a:stretch>
+                  </pic:blipFill>
+                  <pic:spPr>
+                    <a:xfrm>
+                      <a:off x="0" y="0"/>
+                      <a:ext cx="6657340" cy="7611110"/>
+                    </a:xfrm>
+                    <a:prstGeom prst="rect">
+                      <a:avLst/>
+                    </a:prstGeom>
+                  </pic:spPr>
+                </pic:pic>
+              </a:graphicData>
+            </a:graphic>
+          </wp:inline>
+        </w:drawing>
+      </w:r>
+    </w:p>
+    <w:p>
+      <w:pPr>
         <w:rPr>
           <w:b/>
           <w:sz w:val="32"/>
           <w:szCs w:val="32"/>
         </w:rPr>
-        <w:t>4.2 Activity Diagram</w:t>
-      </w:r>
+      </w:pPr>
     </w:p>
     <w:p>
       <w:pPr>
@@ -5997,38 +7133,539 @@
           <w:szCs w:val="32"/>
         </w:rPr>
       </w:pPr>
-    </w:p>
-    <w:p>
-      <w:pPr>
+      <w:r>
         <w:rPr>
           <w:b/>
           <w:sz w:val="32"/>
           <w:szCs w:val="32"/>
         </w:rPr>
-      </w:pPr>
-      <w:r>
+        <w:lastRenderedPageBreak/>
+        <w:t>4.2 Activity Diagram</w:t>
+      </w:r>
+    </w:p>
+    <w:p>
+      <w:pPr>
         <w:rPr>
           <w:b/>
           <w:sz w:val="32"/>
           <w:szCs w:val="32"/>
         </w:rPr>
-        <w:t>4.3 ER Diagram</w:t>
-      </w:r>
-    </w:p>
-    <w:p>
-      <w:pPr>
+      </w:pPr>
+    </w:p>
+    <w:p>
+      <w:pPr>
+        <w:pStyle w:val="ListParagraph"/>
+        <w:numPr>
+          <w:ilvl w:val="0"/>
+          <w:numId w:val="7"/>
+        </w:numPr>
+        <w:ind w:left="-142" w:firstLine="426"/>
+        <w:rPr>
+          <w:b/>
+          <w:sz w:val="28"/>
+          <w:szCs w:val="28"/>
+          <w:lang w:bidi="gu-IN"/>
+        </w:rPr>
+      </w:pPr>
+      <w:r>
+        <w:rPr>
+          <w:b/>
+          <w:sz w:val="28"/>
+          <w:szCs w:val="28"/>
+          <w:lang w:bidi="gu-IN"/>
+        </w:rPr>
+        <w:t>ADMIN</w:t>
+      </w:r>
+      <w:r>
+        <w:rPr>
+          <w:b/>
+          <w:noProof/>
+          <w:sz w:val="28"/>
+          <w:szCs w:val="28"/>
+          <w:lang w:bidi="gu-IN"/>
+        </w:rPr>
+        <w:t xml:space="preserve">  </w:t>
+      </w:r>
+      <w:r>
+        <w:rPr>
+          <w:b/>
+          <w:noProof/>
+          <w:sz w:val="28"/>
+          <w:szCs w:val="28"/>
+          <w:lang w:bidi="gu-IN"/>
+        </w:rPr>
+        <w:drawing>
+          <wp:inline distT="0" distB="0" distL="0" distR="0" wp14:anchorId="712D0910" wp14:editId="3CF2030B">
+            <wp:extent cx="6657340" cy="6957060"/>
+            <wp:effectExtent l="0" t="0" r="0" b="0"/>
+            <wp:docPr id="959831934" name="Picture 6"/>
+            <wp:cNvGraphicFramePr>
+              <a:graphicFrameLocks xmlns:a="http://schemas.openxmlformats.org/drawingml/2006/main" noChangeAspect="1"/>
+            </wp:cNvGraphicFramePr>
+            <a:graphic xmlns:a="http://schemas.openxmlformats.org/drawingml/2006/main">
+              <a:graphicData uri="http://schemas.openxmlformats.org/drawingml/2006/picture">
+                <pic:pic xmlns:pic="http://schemas.openxmlformats.org/drawingml/2006/picture">
+                  <pic:nvPicPr>
+                    <pic:cNvPr id="959831934" name="Picture 959831934"/>
+                    <pic:cNvPicPr/>
+                  </pic:nvPicPr>
+                  <pic:blipFill>
+                    <a:blip r:embed="rId8">
+                      <a:extLst>
+                        <a:ext uri="{28A0092B-C50C-407E-A947-70E740481C1C}">
+                          <a14:useLocalDpi xmlns:a14="http://schemas.microsoft.com/office/drawing/2010/main" val="0"/>
+                        </a:ext>
+                      </a:extLst>
+                    </a:blip>
+                    <a:stretch>
+                      <a:fillRect/>
+                    </a:stretch>
+                  </pic:blipFill>
+                  <pic:spPr>
+                    <a:xfrm>
+                      <a:off x="0" y="0"/>
+                      <a:ext cx="6657340" cy="6957060"/>
+                    </a:xfrm>
+                    <a:prstGeom prst="rect">
+                      <a:avLst/>
+                    </a:prstGeom>
+                  </pic:spPr>
+                </pic:pic>
+              </a:graphicData>
+            </a:graphic>
+          </wp:inline>
+        </w:drawing>
+      </w:r>
+    </w:p>
+    <w:p>
+      <w:pPr>
+        <w:pStyle w:val="ListParagraph"/>
+        <w:ind w:left="720"/>
         <w:rPr>
           <w:b/>
           <w:sz w:val="32"/>
           <w:szCs w:val="32"/>
         </w:rPr>
       </w:pPr>
-      <w:r>
+    </w:p>
+    <w:p>
+      <w:pPr>
         <w:rPr>
           <w:b/>
           <w:sz w:val="32"/>
           <w:szCs w:val="32"/>
         </w:rPr>
+      </w:pPr>
+    </w:p>
+    <w:p>
+      <w:pPr>
+        <w:rPr>
+          <w:b/>
+          <w:sz w:val="32"/>
+          <w:szCs w:val="32"/>
+        </w:rPr>
+      </w:pPr>
+    </w:p>
+    <w:p>
+      <w:pPr>
+        <w:rPr>
+          <w:b/>
+          <w:sz w:val="32"/>
+          <w:szCs w:val="32"/>
+        </w:rPr>
+      </w:pPr>
+    </w:p>
+    <w:p>
+      <w:pPr>
+        <w:rPr>
+          <w:b/>
+          <w:sz w:val="32"/>
+          <w:szCs w:val="32"/>
+        </w:rPr>
+      </w:pPr>
+    </w:p>
+    <w:p>
+      <w:pPr>
+        <w:pStyle w:val="ListParagraph"/>
+        <w:numPr>
+          <w:ilvl w:val="0"/>
+          <w:numId w:val="7"/>
+        </w:numPr>
+        <w:ind w:left="-142" w:firstLine="0"/>
+        <w:rPr>
+          <w:b/>
+          <w:sz w:val="32"/>
+          <w:szCs w:val="32"/>
+        </w:rPr>
+      </w:pPr>
+      <w:r>
+        <w:rPr>
+          <w:b/>
+          <w:sz w:val="28"/>
+          <w:szCs w:val="28"/>
+          <w:lang w:bidi="gu-IN"/>
+        </w:rPr>
+        <w:lastRenderedPageBreak/>
+        <w:t>TEACHER</w:t>
+      </w:r>
+      <w:r>
+        <w:rPr>
+          <w:b/>
+          <w:noProof/>
+          <w:sz w:val="32"/>
+          <w:szCs w:val="32"/>
+        </w:rPr>
+        <w:drawing>
+          <wp:inline distT="0" distB="0" distL="0" distR="0" wp14:anchorId="0BCC867C" wp14:editId="40D415A1">
+            <wp:extent cx="6515100" cy="6377940"/>
+            <wp:effectExtent l="0" t="0" r="0" b="3810"/>
+            <wp:docPr id="103972978" name="Picture 4"/>
+            <wp:cNvGraphicFramePr>
+              <a:graphicFrameLocks xmlns:a="http://schemas.openxmlformats.org/drawingml/2006/main" noChangeAspect="1"/>
+            </wp:cNvGraphicFramePr>
+            <a:graphic xmlns:a="http://schemas.openxmlformats.org/drawingml/2006/main">
+              <a:graphicData uri="http://schemas.openxmlformats.org/drawingml/2006/picture">
+                <pic:pic xmlns:pic="http://schemas.openxmlformats.org/drawingml/2006/picture">
+                  <pic:nvPicPr>
+                    <pic:cNvPr id="103972978" name="Picture 103972978"/>
+                    <pic:cNvPicPr/>
+                  </pic:nvPicPr>
+                  <pic:blipFill>
+                    <a:blip r:embed="rId9">
+                      <a:extLst>
+                        <a:ext uri="{28A0092B-C50C-407E-A947-70E740481C1C}">
+                          <a14:useLocalDpi xmlns:a14="http://schemas.microsoft.com/office/drawing/2010/main" val="0"/>
+                        </a:ext>
+                      </a:extLst>
+                    </a:blip>
+                    <a:stretch>
+                      <a:fillRect/>
+                    </a:stretch>
+                  </pic:blipFill>
+                  <pic:spPr>
+                    <a:xfrm>
+                      <a:off x="0" y="0"/>
+                      <a:ext cx="6515100" cy="6377940"/>
+                    </a:xfrm>
+                    <a:prstGeom prst="rect">
+                      <a:avLst/>
+                    </a:prstGeom>
+                  </pic:spPr>
+                </pic:pic>
+              </a:graphicData>
+            </a:graphic>
+          </wp:inline>
+        </w:drawing>
+      </w:r>
+    </w:p>
+    <w:p>
+      <w:pPr>
+        <w:rPr>
+          <w:b/>
+          <w:sz w:val="32"/>
+          <w:szCs w:val="32"/>
+        </w:rPr>
+      </w:pPr>
+    </w:p>
+    <w:p>
+      <w:pPr>
+        <w:rPr>
+          <w:b/>
+          <w:sz w:val="32"/>
+          <w:szCs w:val="32"/>
+        </w:rPr>
+      </w:pPr>
+    </w:p>
+    <w:p>
+      <w:pPr>
+        <w:rPr>
+          <w:b/>
+          <w:sz w:val="32"/>
+          <w:szCs w:val="32"/>
+        </w:rPr>
+      </w:pPr>
+    </w:p>
+    <w:p>
+      <w:pPr>
+        <w:rPr>
+          <w:b/>
+          <w:sz w:val="32"/>
+          <w:szCs w:val="32"/>
+        </w:rPr>
+      </w:pPr>
+    </w:p>
+    <w:p>
+      <w:pPr>
+        <w:rPr>
+          <w:b/>
+          <w:sz w:val="32"/>
+          <w:szCs w:val="32"/>
+        </w:rPr>
+      </w:pPr>
+    </w:p>
+    <w:p>
+      <w:pPr>
+        <w:rPr>
+          <w:b/>
+          <w:sz w:val="32"/>
+          <w:szCs w:val="32"/>
+        </w:rPr>
+      </w:pPr>
+    </w:p>
+    <w:p>
+      <w:pPr>
+        <w:rPr>
+          <w:b/>
+          <w:sz w:val="32"/>
+          <w:szCs w:val="32"/>
+        </w:rPr>
+      </w:pPr>
+    </w:p>
+    <w:p>
+      <w:pPr>
+        <w:rPr>
+          <w:b/>
+          <w:sz w:val="32"/>
+          <w:szCs w:val="32"/>
+        </w:rPr>
+      </w:pPr>
+    </w:p>
+    <w:p>
+      <w:pPr>
+        <w:rPr>
+          <w:b/>
+          <w:sz w:val="32"/>
+          <w:szCs w:val="32"/>
+        </w:rPr>
+      </w:pPr>
+    </w:p>
+    <w:p>
+      <w:pPr>
+        <w:rPr>
+          <w:b/>
+          <w:sz w:val="32"/>
+          <w:szCs w:val="32"/>
+        </w:rPr>
+      </w:pPr>
+    </w:p>
+    <w:p>
+      <w:pPr>
+        <w:pStyle w:val="ListParagraph"/>
+        <w:numPr>
+          <w:ilvl w:val="0"/>
+          <w:numId w:val="8"/>
+        </w:numPr>
+        <w:ind w:left="0" w:firstLine="0"/>
+        <w:rPr>
+          <w:b/>
+          <w:sz w:val="32"/>
+          <w:szCs w:val="32"/>
+        </w:rPr>
+      </w:pPr>
+      <w:r>
+        <w:rPr>
+          <w:b/>
+          <w:sz w:val="28"/>
+          <w:szCs w:val="28"/>
+          <w:lang w:bidi="gu-IN"/>
+        </w:rPr>
+        <w:lastRenderedPageBreak/>
+        <w:t>STUDENT</w:t>
+      </w:r>
+      <w:r>
+        <w:rPr>
+          <w:b/>
+          <w:sz w:val="32"/>
+          <w:szCs w:val="32"/>
+        </w:rPr>
+        <w:t xml:space="preserve"> </w:t>
+      </w:r>
+    </w:p>
+    <w:p>
+      <w:pPr>
+        <w:pStyle w:val="ListParagraph"/>
+        <w:rPr>
+          <w:b/>
+          <w:sz w:val="32"/>
+          <w:szCs w:val="32"/>
+        </w:rPr>
+      </w:pPr>
+    </w:p>
+    <w:p>
+      <w:pPr>
+        <w:pStyle w:val="ListParagraph"/>
+        <w:rPr>
+          <w:b/>
+          <w:sz w:val="32"/>
+          <w:szCs w:val="32"/>
+        </w:rPr>
+      </w:pPr>
+      <w:r>
+        <w:rPr>
+          <w:b/>
+          <w:noProof/>
+          <w:sz w:val="32"/>
+          <w:szCs w:val="32"/>
+        </w:rPr>
+        <w:drawing>
+          <wp:inline distT="0" distB="0" distL="0" distR="0" wp14:anchorId="3965C800" wp14:editId="28451429">
+            <wp:extent cx="6358890" cy="6781800"/>
+            <wp:effectExtent l="0" t="0" r="3810" b="0"/>
+            <wp:docPr id="1566379613" name="Picture 5"/>
+            <wp:cNvGraphicFramePr>
+              <a:graphicFrameLocks xmlns:a="http://schemas.openxmlformats.org/drawingml/2006/main" noChangeAspect="1"/>
+            </wp:cNvGraphicFramePr>
+            <a:graphic xmlns:a="http://schemas.openxmlformats.org/drawingml/2006/main">
+              <a:graphicData uri="http://schemas.openxmlformats.org/drawingml/2006/picture">
+                <pic:pic xmlns:pic="http://schemas.openxmlformats.org/drawingml/2006/picture">
+                  <pic:nvPicPr>
+                    <pic:cNvPr id="1566379613" name="Picture 1566379613"/>
+                    <pic:cNvPicPr/>
+                  </pic:nvPicPr>
+                  <pic:blipFill>
+                    <a:blip r:embed="rId10">
+                      <a:extLst>
+                        <a:ext uri="{28A0092B-C50C-407E-A947-70E740481C1C}">
+                          <a14:useLocalDpi xmlns:a14="http://schemas.microsoft.com/office/drawing/2010/main" val="0"/>
+                        </a:ext>
+                      </a:extLst>
+                    </a:blip>
+                    <a:stretch>
+                      <a:fillRect/>
+                    </a:stretch>
+                  </pic:blipFill>
+                  <pic:spPr>
+                    <a:xfrm>
+                      <a:off x="0" y="0"/>
+                      <a:ext cx="6368681" cy="6792242"/>
+                    </a:xfrm>
+                    <a:prstGeom prst="rect">
+                      <a:avLst/>
+                    </a:prstGeom>
+                  </pic:spPr>
+                </pic:pic>
+              </a:graphicData>
+            </a:graphic>
+          </wp:inline>
+        </w:drawing>
+      </w:r>
+      <w:r>
+        <w:rPr>
+          <w:b/>
+          <w:sz w:val="32"/>
+          <w:szCs w:val="32"/>
+        </w:rPr>
+        <w:br w:type="page"/>
+      </w:r>
+    </w:p>
+    <w:p>
+      <w:pPr>
+        <w:rPr>
+          <w:b/>
+          <w:sz w:val="32"/>
+          <w:szCs w:val="32"/>
+        </w:rPr>
+      </w:pPr>
+      <w:r>
+        <w:rPr>
+          <w:b/>
+          <w:sz w:val="32"/>
+          <w:szCs w:val="32"/>
+        </w:rPr>
+        <w:lastRenderedPageBreak/>
+        <w:t>4.3 ER Diagram</w:t>
+      </w:r>
+    </w:p>
+    <w:p>
+      <w:pPr>
+        <w:rPr>
+          <w:b/>
+          <w:sz w:val="32"/>
+          <w:szCs w:val="32"/>
+        </w:rPr>
+      </w:pPr>
+    </w:p>
+    <w:p>
+      <w:pPr>
+        <w:rPr>
+          <w:b/>
+          <w:sz w:val="32"/>
+          <w:szCs w:val="32"/>
+        </w:rPr>
+      </w:pPr>
+    </w:p>
+    <w:p>
+      <w:pPr>
+        <w:rPr>
+          <w:b/>
+          <w:sz w:val="32"/>
+          <w:szCs w:val="32"/>
+        </w:rPr>
+      </w:pPr>
+      <w:r>
+        <w:rPr>
+          <w:b/>
+          <w:noProof/>
+          <w:sz w:val="32"/>
+          <w:szCs w:val="32"/>
+        </w:rPr>
+        <w:drawing>
+          <wp:inline distT="0" distB="0" distL="0" distR="0" wp14:anchorId="24505180" wp14:editId="4BEE934A">
+            <wp:extent cx="6426835" cy="6019800"/>
+            <wp:effectExtent l="0" t="0" r="0" b="0"/>
+            <wp:docPr id="665072972" name="Picture 1"/>
+            <wp:cNvGraphicFramePr>
+              <a:graphicFrameLocks xmlns:a="http://schemas.openxmlformats.org/drawingml/2006/main" noChangeAspect="1"/>
+            </wp:cNvGraphicFramePr>
+            <a:graphic xmlns:a="http://schemas.openxmlformats.org/drawingml/2006/main">
+              <a:graphicData uri="http://schemas.openxmlformats.org/drawingml/2006/picture">
+                <pic:pic xmlns:pic="http://schemas.openxmlformats.org/drawingml/2006/picture">
+                  <pic:nvPicPr>
+                    <pic:cNvPr id="665072972" name="Picture 665072972"/>
+                    <pic:cNvPicPr/>
+                  </pic:nvPicPr>
+                  <pic:blipFill>
+                    <a:blip r:embed="rId11">
+                      <a:extLst>
+                        <a:ext uri="{28A0092B-C50C-407E-A947-70E740481C1C}">
+                          <a14:useLocalDpi xmlns:a14="http://schemas.microsoft.com/office/drawing/2010/main" val="0"/>
+                        </a:ext>
+                      </a:extLst>
+                    </a:blip>
+                    <a:stretch>
+                      <a:fillRect/>
+                    </a:stretch>
+                  </pic:blipFill>
+                  <pic:spPr>
+                    <a:xfrm>
+                      <a:off x="0" y="0"/>
+                      <a:ext cx="6443298" cy="6035220"/>
+                    </a:xfrm>
+                    <a:prstGeom prst="rect">
+                      <a:avLst/>
+                    </a:prstGeom>
+                  </pic:spPr>
+                </pic:pic>
+              </a:graphicData>
+            </a:graphic>
+          </wp:inline>
+        </w:drawing>
+      </w:r>
+    </w:p>
+    <w:p>
+      <w:pPr>
+        <w:rPr>
+          <w:b/>
+          <w:sz w:val="32"/>
+          <w:szCs w:val="32"/>
+        </w:rPr>
+      </w:pPr>
+      <w:r>
+        <w:rPr>
+          <w:b/>
+          <w:sz w:val="32"/>
+          <w:szCs w:val="32"/>
+        </w:rPr>
         <w:br w:type="page"/>
       </w:r>
     </w:p>
@@ -6075,6 +7712,310 @@
         <w:t xml:space="preserve"> Design</w:t>
       </w:r>
     </w:p>
+    <w:p>
+      <w:pPr>
+        <w:rPr>
+          <w:bCs/>
+          <w:sz w:val="26"/>
+          <w:szCs w:val="26"/>
+        </w:rPr>
+      </w:pPr>
+    </w:p>
+    <w:p>
+      <w:pPr>
+        <w:ind w:firstLine="720"/>
+        <w:rPr>
+          <w:bCs/>
+          <w:sz w:val="26"/>
+          <w:szCs w:val="26"/>
+        </w:rPr>
+      </w:pPr>
+      <w:r>
+        <w:rPr>
+          <w:bCs/>
+          <w:sz w:val="26"/>
+          <w:szCs w:val="26"/>
+        </w:rPr>
+        <w:t>In the system design phase of the Student Management System (SMS), our focus is on crafting a robust architecture that seamlessly integrates various modules to fulfill the diverse requirements of educational institutions. The design is structured to optimize efficiency, ensure data integrity, provide a user-friendly experience, and allow for scalability.</w:t>
+      </w:r>
+    </w:p>
+    <w:p>
+      <w:pPr>
+        <w:rPr>
+          <w:bCs/>
+          <w:sz w:val="26"/>
+          <w:szCs w:val="26"/>
+        </w:rPr>
+      </w:pPr>
+    </w:p>
+    <w:p>
+      <w:pPr>
+        <w:ind w:firstLine="720"/>
+        <w:rPr>
+          <w:bCs/>
+          <w:sz w:val="26"/>
+          <w:szCs w:val="26"/>
+        </w:rPr>
+      </w:pPr>
+      <w:r>
+        <w:rPr>
+          <w:bCs/>
+          <w:sz w:val="26"/>
+          <w:szCs w:val="26"/>
+        </w:rPr>
+        <w:t xml:space="preserve">The Student Module forms the foundational element for managing student information, encompassing vital personal details, enrollment information, and contact details. In lieu of a relational database model, the system adopts a file-based approach in C programming. The file handling mechanism is </w:t>
+      </w:r>
+      <w:r>
+        <w:rPr>
+          <w:color w:val="040C28"/>
+          <w:sz w:val="26"/>
+          <w:szCs w:val="26"/>
+        </w:rPr>
+        <w:t>thorough</w:t>
+      </w:r>
+      <w:r>
+        <w:rPr>
+          <w:bCs/>
+          <w:sz w:val="26"/>
+          <w:szCs w:val="26"/>
+        </w:rPr>
+        <w:t xml:space="preserve"> implemented to efficiently organize and manage student data, allowing for quick retrieval and modification as needed. This design choice aligns with the project's goals of simplicity and resource efficiency, providing an effective means of storing and accessing student information within the system.</w:t>
+      </w:r>
+    </w:p>
+    <w:p>
+      <w:pPr>
+        <w:rPr>
+          <w:bCs/>
+          <w:sz w:val="26"/>
+          <w:szCs w:val="26"/>
+        </w:rPr>
+      </w:pPr>
+    </w:p>
+    <w:p>
+      <w:pPr>
+        <w:ind w:firstLine="720"/>
+        <w:rPr>
+          <w:bCs/>
+          <w:sz w:val="26"/>
+          <w:szCs w:val="26"/>
+        </w:rPr>
+      </w:pPr>
+      <w:r>
+        <w:rPr>
+          <w:bCs/>
+          <w:sz w:val="26"/>
+          <w:szCs w:val="26"/>
+        </w:rPr>
+        <w:t xml:space="preserve">The </w:t>
+      </w:r>
+      <w:r>
+        <w:rPr>
+          <w:bCs/>
+          <w:sz w:val="26"/>
+          <w:szCs w:val="26"/>
+        </w:rPr>
+        <w:t>Admin</w:t>
+      </w:r>
+      <w:r>
+        <w:rPr>
+          <w:bCs/>
+          <w:sz w:val="26"/>
+          <w:szCs w:val="26"/>
+        </w:rPr>
+        <w:t xml:space="preserve"> Module is designed to handle course-related information, student enrollments, </w:t>
+      </w:r>
+      <w:r>
+        <w:rPr>
+          <w:bCs/>
+          <w:sz w:val="26"/>
+          <w:szCs w:val="26"/>
+        </w:rPr>
+        <w:t>marksheet</w:t>
+      </w:r>
+      <w:r>
+        <w:rPr>
+          <w:bCs/>
+          <w:sz w:val="26"/>
+          <w:szCs w:val="26"/>
+        </w:rPr>
+        <w:t xml:space="preserve">, and fee payments. The </w:t>
+      </w:r>
+      <w:r>
+        <w:rPr>
+          <w:bCs/>
+          <w:sz w:val="26"/>
+          <w:szCs w:val="26"/>
+        </w:rPr>
+        <w:t>system</w:t>
+      </w:r>
+      <w:r>
+        <w:rPr>
+          <w:bCs/>
+          <w:sz w:val="26"/>
+          <w:szCs w:val="26"/>
+        </w:rPr>
+        <w:t xml:space="preserve"> facilitates the dynamic recording of academic data while ensuring accuracy and consistency. This module contributes to a comprehensive academic profile for each student.</w:t>
+      </w:r>
+    </w:p>
+    <w:p>
+      <w:pPr>
+        <w:rPr>
+          <w:bCs/>
+          <w:sz w:val="26"/>
+          <w:szCs w:val="26"/>
+        </w:rPr>
+      </w:pPr>
+    </w:p>
+    <w:p>
+      <w:pPr>
+        <w:ind w:firstLine="720"/>
+        <w:rPr>
+          <w:bCs/>
+          <w:sz w:val="26"/>
+          <w:szCs w:val="26"/>
+        </w:rPr>
+      </w:pPr>
+      <w:r>
+        <w:rPr>
+          <w:bCs/>
+          <w:sz w:val="26"/>
+          <w:szCs w:val="26"/>
+        </w:rPr>
+        <w:t>The User Interface Module is engineered to provide a user-friendly experience for administrators, teachers, and students. By incorporating responsive design principles, the system ensures accessibility across various devices. Robust user authentication and access control mechanisms are integrated to safeguard sensitive information, allowing authorized personnel to perform specific actions</w:t>
+      </w:r>
+      <w:r>
+        <w:rPr>
+          <w:bCs/>
+          <w:sz w:val="26"/>
+          <w:szCs w:val="26"/>
+        </w:rPr>
+        <w:t>.</w:t>
+      </w:r>
+    </w:p>
+    <w:p>
+      <w:pPr>
+        <w:rPr>
+          <w:bCs/>
+          <w:sz w:val="26"/>
+          <w:szCs w:val="26"/>
+        </w:rPr>
+      </w:pPr>
+    </w:p>
+    <w:p>
+      <w:pPr>
+        <w:ind w:firstLine="720"/>
+        <w:rPr>
+          <w:bCs/>
+          <w:sz w:val="26"/>
+          <w:szCs w:val="26"/>
+        </w:rPr>
+      </w:pPr>
+      <w:r>
+        <w:rPr>
+          <w:bCs/>
+          <w:sz w:val="26"/>
+          <w:szCs w:val="26"/>
+        </w:rPr>
+        <w:t>Ensuring data integrity and system reliability is paramount. Input validation mechanisms are implemented to validate user inputs and prevent data inconsistencies. Error handling strategies are also embedded to address unforeseen issues promptly, maintaining a stable and dependable system.</w:t>
+      </w:r>
+    </w:p>
+    <w:p>
+      <w:pPr>
+        <w:rPr>
+          <w:bCs/>
+          <w:sz w:val="26"/>
+          <w:szCs w:val="26"/>
+        </w:rPr>
+      </w:pPr>
+    </w:p>
+    <w:p>
+      <w:pPr>
+        <w:ind w:firstLine="720"/>
+        <w:rPr>
+          <w:bCs/>
+          <w:sz w:val="26"/>
+          <w:szCs w:val="26"/>
+        </w:rPr>
+      </w:pPr>
+      <w:r>
+        <w:rPr>
+          <w:bCs/>
+          <w:sz w:val="26"/>
+          <w:szCs w:val="26"/>
+        </w:rPr>
+        <w:t>The choice of the C programming language aligns with our goal of efficiency and versatility. Leveraging file handling for database management ensures an effective implementation that balances performance with simplicity. The system design emphasizes scalability, allowing for seamless expansion to accommodate future data growth and evolving educational needs. This modular and scalable design sets the foundation for a maintainable system that can be easily updated and enhanced in response to changing requirements.</w:t>
+      </w:r>
+    </w:p>
+    <w:p>
+      <w:pPr>
+        <w:rPr>
+          <w:bCs/>
+          <w:sz w:val="26"/>
+          <w:szCs w:val="26"/>
+        </w:rPr>
+      </w:pPr>
+    </w:p>
+    <w:p>
+      <w:pPr>
+        <w:ind w:firstLine="720"/>
+        <w:rPr>
+          <w:bCs/>
+          <w:sz w:val="26"/>
+          <w:szCs w:val="26"/>
+        </w:rPr>
+      </w:pPr>
+      <w:r>
+        <w:rPr>
+          <w:bCs/>
+          <w:sz w:val="26"/>
+          <w:szCs w:val="26"/>
+        </w:rPr>
+        <w:t>In summary, the system design for the Student Management System integrates key modules</w:t>
+      </w:r>
+      <w:r>
+        <w:rPr>
+          <w:bCs/>
+          <w:sz w:val="26"/>
+          <w:szCs w:val="26"/>
+        </w:rPr>
+        <w:t xml:space="preserve"> </w:t>
+      </w:r>
+      <w:r>
+        <w:rPr>
+          <w:bCs/>
+          <w:sz w:val="26"/>
+          <w:szCs w:val="26"/>
+        </w:rPr>
+        <w:t>aiming to optimize functionality, user experience, and reliability</w:t>
+      </w:r>
+      <w:r>
+        <w:rPr>
+          <w:bCs/>
+          <w:sz w:val="26"/>
+          <w:szCs w:val="26"/>
+        </w:rPr>
+        <w:t>.</w:t>
+      </w:r>
+    </w:p>
+    <w:p>
+      <w:pPr>
+        <w:rPr>
+          <w:bCs/>
+          <w:sz w:val="26"/>
+          <w:szCs w:val="26"/>
+        </w:rPr>
+      </w:pPr>
+    </w:p>
+    <w:p>
+      <w:pPr>
+        <w:rPr>
+          <w:bCs/>
+          <w:sz w:val="26"/>
+          <w:szCs w:val="26"/>
+        </w:rPr>
+      </w:pPr>
+    </w:p>
+    <w:p/>
     <w:p/>
     <w:p>
       <w:pPr>
@@ -6084,14 +8025,42 @@
           <w:szCs w:val="32"/>
         </w:rPr>
       </w:pPr>
-      <w:r>
+    </w:p>
+    <w:p>
+      <w:pPr>
         <w:rPr>
           <w:b/>
           <w:sz w:val="32"/>
           <w:szCs w:val="32"/>
         </w:rPr>
+      </w:pPr>
+    </w:p>
+    <w:p>
+      <w:pPr>
+        <w:rPr>
+          <w:b/>
+          <w:sz w:val="32"/>
+          <w:szCs w:val="32"/>
+        </w:rPr>
+      </w:pPr>
+      <w:r>
+        <w:rPr>
+          <w:b/>
+          <w:sz w:val="32"/>
+          <w:szCs w:val="32"/>
+        </w:rPr>
+        <w:lastRenderedPageBreak/>
         <w:t xml:space="preserve">5.1 Screenshot </w:t>
       </w:r>
+    </w:p>
+    <w:p>
+      <w:pPr>
+        <w:rPr>
+          <w:b/>
+          <w:sz w:val="32"/>
+          <w:szCs w:val="32"/>
+        </w:rPr>
+      </w:pPr>
     </w:p>
     <w:p>
       <w:pPr>
@@ -6164,7 +8133,7 @@
                     <pic:cNvPicPr/>
                   </pic:nvPicPr>
                   <pic:blipFill>
-                    <a:blip r:embed="rId7"/>
+                    <a:blip r:embed="rId12"/>
                     <a:stretch>
                       <a:fillRect/>
                     </a:stretch>
@@ -6200,6 +8169,17 @@
     <w:p>
       <w:pPr>
         <w:ind w:left="2880" w:firstLine="720"/>
+        <w:rPr>
+          <w:b/>
+          <w:sz w:val="28"/>
+          <w:szCs w:val="28"/>
+          <w:lang w:bidi="gu-IN"/>
+        </w:rPr>
+      </w:pPr>
+    </w:p>
+    <w:p>
+      <w:pPr>
+        <w:ind w:left="2880" w:firstLine="720"/>
       </w:pPr>
       <w:r>
         <w:rPr>
@@ -6236,7 +8216,7 @@
                     <pic:cNvPicPr/>
                   </pic:nvPicPr>
                   <pic:blipFill>
-                    <a:blip r:embed="rId8"/>
+                    <a:blip r:embed="rId13"/>
                     <a:stretch>
                       <a:fillRect/>
                     </a:stretch>
@@ -6304,7 +8284,7 @@
                     <pic:cNvPicPr/>
                   </pic:nvPicPr>
                   <pic:blipFill>
-                    <a:blip r:embed="rId9"/>
+                    <a:blip r:embed="rId14"/>
                     <a:stretch>
                       <a:fillRect/>
                     </a:stretch>
@@ -6386,7 +8366,7 @@
                     <pic:cNvPicPr/>
                   </pic:nvPicPr>
                   <pic:blipFill>
-                    <a:blip r:embed="rId10"/>
+                    <a:blip r:embed="rId15"/>
                     <a:stretch>
                       <a:fillRect/>
                     </a:stretch>
@@ -6452,7 +8432,7 @@
                     <pic:cNvPicPr/>
                   </pic:nvPicPr>
                   <pic:blipFill>
-                    <a:blip r:embed="rId11"/>
+                    <a:blip r:embed="rId16"/>
                     <a:stretch>
                       <a:fillRect/>
                     </a:stretch>
@@ -6518,7 +8498,7 @@
                     <pic:cNvPicPr/>
                   </pic:nvPicPr>
                   <pic:blipFill>
-                    <a:blip r:embed="rId12"/>
+                    <a:blip r:embed="rId17"/>
                     <a:stretch>
                       <a:fillRect/>
                     </a:stretch>
@@ -6581,7 +8561,7 @@
                     <pic:cNvPicPr/>
                   </pic:nvPicPr>
                   <pic:blipFill>
-                    <a:blip r:embed="rId13"/>
+                    <a:blip r:embed="rId18"/>
                     <a:stretch>
                       <a:fillRect/>
                     </a:stretch>
@@ -6657,7 +8637,7 @@
                     <pic:cNvPicPr/>
                   </pic:nvPicPr>
                   <pic:blipFill>
-                    <a:blip r:embed="rId14"/>
+                    <a:blip r:embed="rId19"/>
                     <a:stretch>
                       <a:fillRect/>
                     </a:stretch>
@@ -6719,7 +8699,7 @@
                     <pic:cNvPicPr/>
                   </pic:nvPicPr>
                   <pic:blipFill>
-                    <a:blip r:embed="rId15"/>
+                    <a:blip r:embed="rId20"/>
                     <a:stretch>
                       <a:fillRect/>
                     </a:stretch>
@@ -6766,7 +8746,7 @@
                     <pic:cNvPicPr/>
                   </pic:nvPicPr>
                   <pic:blipFill>
-                    <a:blip r:embed="rId16"/>
+                    <a:blip r:embed="rId21"/>
                     <a:stretch>
                       <a:fillRect/>
                     </a:stretch>
@@ -6834,7 +8814,7 @@
                     <pic:cNvPicPr/>
                   </pic:nvPicPr>
                   <pic:blipFill>
-                    <a:blip r:embed="rId17"/>
+                    <a:blip r:embed="rId22"/>
                     <a:stretch>
                       <a:fillRect/>
                     </a:stretch>
@@ -6904,7 +8884,7 @@
                     <pic:cNvPicPr/>
                   </pic:nvPicPr>
                   <pic:blipFill>
-                    <a:blip r:embed="rId18"/>
+                    <a:blip r:embed="rId23"/>
                     <a:stretch>
                       <a:fillRect/>
                     </a:stretch>
@@ -6981,7 +8961,7 @@
                     <pic:cNvPicPr/>
                   </pic:nvPicPr>
                   <pic:blipFill>
-                    <a:blip r:embed="rId19"/>
+                    <a:blip r:embed="rId24"/>
                     <a:stretch>
                       <a:fillRect/>
                     </a:stretch>
@@ -7049,7 +9029,7 @@
                     <pic:cNvPicPr/>
                   </pic:nvPicPr>
                   <pic:blipFill>
-                    <a:blip r:embed="rId20"/>
+                    <a:blip r:embed="rId25"/>
                     <a:stretch>
                       <a:fillRect/>
                     </a:stretch>
@@ -7136,7 +9116,7 @@
                     <pic:cNvPicPr/>
                   </pic:nvPicPr>
                   <pic:blipFill>
-                    <a:blip r:embed="rId21"/>
+                    <a:blip r:embed="rId26"/>
                     <a:stretch>
                       <a:fillRect/>
                     </a:stretch>
@@ -7185,7 +9165,7 @@
                     <pic:cNvPicPr/>
                   </pic:nvPicPr>
                   <pic:blipFill>
-                    <a:blip r:embed="rId22"/>
+                    <a:blip r:embed="rId27"/>
                     <a:stretch>
                       <a:fillRect/>
                     </a:stretch>
@@ -7226,7 +9206,27 @@
           <w:lang w:bidi="gu-IN"/>
         </w:rPr>
         <w:lastRenderedPageBreak/>
-        <w:t>Search Student By Enrollment No.</w:t>
+        <w:t xml:space="preserve">Search Student </w:t>
+      </w:r>
+      <w:proofErr w:type="gramStart"/>
+      <w:r>
+        <w:rPr>
+          <w:b/>
+          <w:sz w:val="28"/>
+          <w:szCs w:val="28"/>
+          <w:lang w:bidi="gu-IN"/>
+        </w:rPr>
+        <w:t>By</w:t>
+      </w:r>
+      <w:proofErr w:type="gramEnd"/>
+      <w:r>
+        <w:rPr>
+          <w:b/>
+          <w:sz w:val="28"/>
+          <w:szCs w:val="28"/>
+          <w:lang w:bidi="gu-IN"/>
+        </w:rPr>
+        <w:t xml:space="preserve"> Enrollment No.</w:t>
       </w:r>
     </w:p>
     <w:p/>
@@ -7254,7 +9254,7 @@
                     <pic:cNvPicPr/>
                   </pic:nvPicPr>
                   <pic:blipFill>
-                    <a:blip r:embed="rId23"/>
+                    <a:blip r:embed="rId28"/>
                     <a:stretch>
                       <a:fillRect/>
                     </a:stretch>
@@ -7298,7 +9298,27 @@
           <w:szCs w:val="28"/>
           <w:lang w:bidi="gu-IN"/>
         </w:rPr>
-        <w:t>Search Student By Name</w:t>
+        <w:t xml:space="preserve">Search Student </w:t>
+      </w:r>
+      <w:proofErr w:type="gramStart"/>
+      <w:r>
+        <w:rPr>
+          <w:b/>
+          <w:sz w:val="28"/>
+          <w:szCs w:val="28"/>
+          <w:lang w:bidi="gu-IN"/>
+        </w:rPr>
+        <w:t>By</w:t>
+      </w:r>
+      <w:proofErr w:type="gramEnd"/>
+      <w:r>
+        <w:rPr>
+          <w:b/>
+          <w:sz w:val="28"/>
+          <w:szCs w:val="28"/>
+          <w:lang w:bidi="gu-IN"/>
+        </w:rPr>
+        <w:t xml:space="preserve"> Name</w:t>
       </w:r>
     </w:p>
     <w:p>
@@ -7330,7 +9350,7 @@
                     <pic:cNvPicPr/>
                   </pic:nvPicPr>
                   <pic:blipFill>
-                    <a:blip r:embed="rId24"/>
+                    <a:blip r:embed="rId29"/>
                     <a:stretch>
                       <a:fillRect/>
                     </a:stretch>
@@ -7417,7 +9437,7 @@
                     <pic:cNvPicPr/>
                   </pic:nvPicPr>
                   <pic:blipFill>
-                    <a:blip r:embed="rId25"/>
+                    <a:blip r:embed="rId30"/>
                     <a:stretch>
                       <a:fillRect/>
                     </a:stretch>
@@ -7466,7 +9486,7 @@
                     <pic:cNvPicPr/>
                   </pic:nvPicPr>
                   <pic:blipFill>
-                    <a:blip r:embed="rId26"/>
+                    <a:blip r:embed="rId31"/>
                     <a:stretch>
                       <a:fillRect/>
                     </a:stretch>
@@ -7547,7 +9567,7 @@
                     <pic:cNvPicPr/>
                   </pic:nvPicPr>
                   <pic:blipFill>
-                    <a:blip r:embed="rId27"/>
+                    <a:blip r:embed="rId32"/>
                     <a:stretch>
                       <a:fillRect/>
                     </a:stretch>
@@ -7600,7 +9620,7 @@
                     <pic:cNvPicPr/>
                   </pic:nvPicPr>
                   <pic:blipFill>
-                    <a:blip r:embed="rId28"/>
+                    <a:blip r:embed="rId33"/>
                     <a:stretch>
                       <a:fillRect/>
                     </a:stretch>
@@ -7678,7 +9698,7 @@
                     <pic:cNvPicPr/>
                   </pic:nvPicPr>
                   <pic:blipFill>
-                    <a:blip r:embed="rId29"/>
+                    <a:blip r:embed="rId34"/>
                     <a:stretch>
                       <a:fillRect/>
                     </a:stretch>
@@ -7726,7 +9746,7 @@
                     <pic:cNvPicPr/>
                   </pic:nvPicPr>
                   <pic:blipFill>
-                    <a:blip r:embed="rId30"/>
+                    <a:blip r:embed="rId35"/>
                     <a:stretch>
                       <a:fillRect/>
                     </a:stretch>
@@ -7791,7 +9811,7 @@
                     <pic:cNvPicPr/>
                   </pic:nvPicPr>
                   <pic:blipFill>
-                    <a:blip r:embed="rId31"/>
+                    <a:blip r:embed="rId36"/>
                     <a:stretch>
                       <a:fillRect/>
                     </a:stretch>
@@ -7878,7 +9898,7 @@
                     <pic:cNvPicPr/>
                   </pic:nvPicPr>
                   <pic:blipFill>
-                    <a:blip r:embed="rId32"/>
+                    <a:blip r:embed="rId37"/>
                     <a:stretch>
                       <a:fillRect/>
                     </a:stretch>
@@ -7922,16 +9942,7 @@
           <w:lang w:bidi="gu-IN"/>
         </w:rPr>
         <w:lastRenderedPageBreak/>
-        <w:t>Teacher</w:t>
-      </w:r>
-      <w:r>
-        <w:rPr>
-          <w:b/>
-          <w:sz w:val="28"/>
-          <w:szCs w:val="28"/>
-          <w:lang w:bidi="gu-IN"/>
-        </w:rPr>
-        <w:t xml:space="preserve"> Dashboard</w:t>
+        <w:t>Teacher Dashboard</w:t>
       </w:r>
     </w:p>
     <w:p/>
@@ -7959,7 +9970,7 @@
                     <pic:cNvPicPr/>
                   </pic:nvPicPr>
                   <pic:blipFill>
-                    <a:blip r:embed="rId33"/>
+                    <a:blip r:embed="rId38"/>
                     <a:stretch>
                       <a:fillRect/>
                     </a:stretch>
@@ -7993,16 +10004,7 @@
           <w:szCs w:val="28"/>
           <w:lang w:bidi="gu-IN"/>
         </w:rPr>
-        <w:t xml:space="preserve">Teacher </w:t>
-      </w:r>
-      <w:r>
-        <w:rPr>
-          <w:b/>
-          <w:sz w:val="28"/>
-          <w:szCs w:val="28"/>
-          <w:lang w:bidi="gu-IN"/>
-        </w:rPr>
-        <w:t>Profile</w:t>
+        <w:t>Teacher Profile</w:t>
       </w:r>
     </w:p>
     <w:p/>
@@ -8030,7 +10032,7 @@
                     <pic:cNvPicPr/>
                   </pic:nvPicPr>
                   <pic:blipFill>
-                    <a:blip r:embed="rId34"/>
+                    <a:blip r:embed="rId39"/>
                     <a:stretch>
                       <a:fillRect/>
                     </a:stretch>
@@ -8076,6 +10078,9 @@
         <w:t xml:space="preserve">     </w:t>
       </w:r>
       <w:r>
+        <w:rPr>
+          <w:noProof/>
+        </w:rPr>
         <w:drawing>
           <wp:inline distT="0" distB="0" distL="0" distR="0" wp14:anchorId="7F418CCB" wp14:editId="0250638E">
             <wp:extent cx="5337935" cy="4191000"/>
@@ -8092,7 +10097,7 @@
                     <pic:cNvPicPr/>
                   </pic:nvPicPr>
                   <pic:blipFill>
-                    <a:blip r:embed="rId35"/>
+                    <a:blip r:embed="rId40"/>
                     <a:stretch>
                       <a:fillRect/>
                     </a:stretch>
@@ -8126,16 +10131,7 @@
           <w:szCs w:val="28"/>
           <w:lang w:bidi="gu-IN"/>
         </w:rPr>
-        <w:t>Update</w:t>
-      </w:r>
-      <w:r>
-        <w:rPr>
-          <w:b/>
-          <w:sz w:val="28"/>
-          <w:szCs w:val="28"/>
-          <w:lang w:bidi="gu-IN"/>
-        </w:rPr>
-        <w:t xml:space="preserve"> Student Marks</w:t>
+        <w:t>Update Student Marks</w:t>
       </w:r>
     </w:p>
     <w:p/>
@@ -8147,6 +10143,9 @@
         <w:t xml:space="preserve">    </w:t>
       </w:r>
       <w:r>
+        <w:rPr>
+          <w:noProof/>
+        </w:rPr>
         <w:drawing>
           <wp:inline distT="0" distB="0" distL="0" distR="0" wp14:anchorId="0BACABF0" wp14:editId="5B8B1F88">
             <wp:extent cx="5379720" cy="3467100"/>
@@ -8163,7 +10162,7 @@
                     <pic:cNvPicPr/>
                   </pic:nvPicPr>
                   <pic:blipFill>
-                    <a:blip r:embed="rId36"/>
+                    <a:blip r:embed="rId41"/>
                     <a:stretch>
                       <a:fillRect/>
                     </a:stretch>
@@ -8225,7 +10224,7 @@
                     <pic:cNvPicPr/>
                   </pic:nvPicPr>
                   <pic:blipFill>
-                    <a:blip r:embed="rId37"/>
+                    <a:blip r:embed="rId42"/>
                     <a:stretch>
                       <a:fillRect/>
                     </a:stretch>
@@ -8331,7 +10330,7 @@
                     <pic:cNvPicPr/>
                   </pic:nvPicPr>
                   <pic:blipFill>
-                    <a:blip r:embed="rId38"/>
+                    <a:blip r:embed="rId43"/>
                     <a:stretch>
                       <a:fillRect/>
                     </a:stretch>
@@ -8375,16 +10374,7 @@
           <w:lang w:bidi="gu-IN"/>
         </w:rPr>
         <w:lastRenderedPageBreak/>
-        <w:t>Student</w:t>
-      </w:r>
-      <w:r>
-        <w:rPr>
-          <w:b/>
-          <w:sz w:val="28"/>
-          <w:szCs w:val="28"/>
-          <w:lang w:bidi="gu-IN"/>
-        </w:rPr>
-        <w:t xml:space="preserve"> Login</w:t>
+        <w:t>Student Login</w:t>
       </w:r>
     </w:p>
     <w:p/>
@@ -8412,7 +10402,7 @@
                     <pic:cNvPicPr/>
                   </pic:nvPicPr>
                   <pic:blipFill>
-                    <a:blip r:embed="rId39"/>
+                    <a:blip r:embed="rId44"/>
                     <a:stretch>
                       <a:fillRect/>
                     </a:stretch>
@@ -8448,16 +10438,7 @@
           <w:szCs w:val="28"/>
           <w:lang w:bidi="gu-IN"/>
         </w:rPr>
-        <w:t xml:space="preserve">Student </w:t>
-      </w:r>
-      <w:r>
-        <w:rPr>
-          <w:b/>
-          <w:sz w:val="28"/>
-          <w:szCs w:val="28"/>
-          <w:lang w:bidi="gu-IN"/>
-        </w:rPr>
-        <w:t>Dashboard</w:t>
+        <w:t>Student Dashboard</w:t>
       </w:r>
     </w:p>
     <w:p/>
@@ -8485,7 +10466,7 @@
                     <pic:cNvPicPr/>
                   </pic:nvPicPr>
                   <pic:blipFill>
-                    <a:blip r:embed="rId40"/>
+                    <a:blip r:embed="rId45"/>
                     <a:stretch>
                       <a:fillRect/>
                     </a:stretch>
@@ -8525,16 +10506,7 @@
           <w:lang w:bidi="gu-IN"/>
         </w:rPr>
         <w:lastRenderedPageBreak/>
-        <w:t>Student</w:t>
-      </w:r>
-      <w:r>
-        <w:rPr>
-          <w:b/>
-          <w:sz w:val="28"/>
-          <w:szCs w:val="28"/>
-          <w:lang w:bidi="gu-IN"/>
-        </w:rPr>
-        <w:t xml:space="preserve"> Profile</w:t>
+        <w:t>Student Profile</w:t>
       </w:r>
     </w:p>
     <w:p/>
@@ -8562,7 +10534,7 @@
                     <pic:cNvPicPr/>
                   </pic:nvPicPr>
                   <pic:blipFill>
-                    <a:blip r:embed="rId41"/>
+                    <a:blip r:embed="rId46"/>
                     <a:stretch>
                       <a:fillRect/>
                     </a:stretch>
@@ -8644,7 +10616,7 @@
                     <pic:cNvPicPr/>
                   </pic:nvPicPr>
                   <pic:blipFill>
-                    <a:blip r:embed="rId42"/>
+                    <a:blip r:embed="rId47"/>
                     <a:stretch>
                       <a:fillRect/>
                     </a:stretch>
@@ -8726,7 +10698,7 @@
                     <pic:cNvPicPr/>
                   </pic:nvPicPr>
                   <pic:blipFill>
-                    <a:blip r:embed="rId43"/>
+                    <a:blip r:embed="rId48"/>
                     <a:stretch>
                       <a:fillRect/>
                     </a:stretch>
@@ -8757,7 +10729,6 @@
     <w:p/>
     <w:p/>
     <w:p/>
-    <w:p/>
     <w:p>
       <w:pPr>
         <w:ind w:left="3600" w:firstLine="720"/>
@@ -8775,6 +10746,7 @@
           <w:szCs w:val="28"/>
           <w:lang w:bidi="gu-IN"/>
         </w:rPr>
+        <w:lastRenderedPageBreak/>
         <w:t>View Result</w:t>
       </w:r>
     </w:p>
@@ -8787,6 +10759,9 @@
     <w:p/>
     <w:p>
       <w:r>
+        <w:rPr>
+          <w:noProof/>
+        </w:rPr>
         <w:drawing>
           <wp:inline distT="0" distB="0" distL="0" distR="0" wp14:anchorId="0A2F263B" wp14:editId="2E2924D0">
             <wp:extent cx="6210300" cy="6454140"/>
@@ -8803,7 +10778,7 @@
                     <pic:cNvPicPr/>
                   </pic:nvPicPr>
                   <pic:blipFill>
-                    <a:blip r:embed="rId44"/>
+                    <a:blip r:embed="rId49"/>
                     <a:stretch>
                       <a:fillRect/>
                     </a:stretch>
@@ -8835,7 +10810,6 @@
     <w:p/>
     <w:p/>
     <w:p/>
-    <w:p/>
     <w:p>
       <w:pPr>
         <w:ind w:left="3600" w:firstLine="720"/>
@@ -8853,6 +10827,7 @@
           <w:szCs w:val="28"/>
           <w:lang w:bidi="gu-IN"/>
         </w:rPr>
+        <w:lastRenderedPageBreak/>
         <w:t>View Result</w:t>
       </w:r>
     </w:p>
@@ -8893,7 +10868,7 @@
                     <pic:cNvPicPr/>
                   </pic:nvPicPr>
                   <pic:blipFill>
-                    <a:blip r:embed="rId45"/>
+                    <a:blip r:embed="rId50"/>
                     <a:stretch>
                       <a:fillRect/>
                     </a:stretch>
@@ -8914,9 +10889,195 @@
         </w:drawing>
       </w:r>
     </w:p>
+    <w:p/>
+    <w:p/>
+    <w:p/>
+    <w:p/>
+    <w:p/>
+    <w:p/>
+    <w:p/>
+    <w:p/>
+    <w:p/>
+    <w:p/>
+    <w:p/>
+    <w:p>
+      <w:pPr>
+        <w:rPr>
+          <w:b/>
+          <w:sz w:val="36"/>
+          <w:szCs w:val="36"/>
+        </w:rPr>
+      </w:pPr>
+      <w:r>
+        <w:rPr>
+          <w:b/>
+          <w:sz w:val="36"/>
+          <w:szCs w:val="36"/>
+        </w:rPr>
+        <w:lastRenderedPageBreak/>
+        <w:t>6</w:t>
+      </w:r>
+      <w:r>
+        <w:rPr>
+          <w:b/>
+          <w:sz w:val="36"/>
+          <w:szCs w:val="36"/>
+        </w:rPr>
+        <w:t xml:space="preserve">. </w:t>
+      </w:r>
+      <w:r>
+        <w:rPr>
+          <w:b/>
+          <w:sz w:val="36"/>
+          <w:szCs w:val="36"/>
+        </w:rPr>
+        <w:t>References</w:t>
+      </w:r>
+    </w:p>
+    <w:p>
+      <w:pPr>
+        <w:rPr>
+          <w:b/>
+          <w:sz w:val="36"/>
+          <w:szCs w:val="36"/>
+        </w:rPr>
+      </w:pPr>
+    </w:p>
+    <w:p>
+      <w:pPr>
+        <w:rPr>
+          <w:sz w:val="36"/>
+          <w:szCs w:val="36"/>
+        </w:rPr>
+      </w:pPr>
+    </w:p>
+    <w:p>
+      <w:pPr>
+        <w:pStyle w:val="ListParagraph"/>
+        <w:numPr>
+          <w:ilvl w:val="0"/>
+          <w:numId w:val="9"/>
+        </w:numPr>
+        <w:rPr>
+          <w:sz w:val="32"/>
+          <w:szCs w:val="32"/>
+        </w:rPr>
+      </w:pPr>
+      <w:hyperlink r:id="rId51" w:history="1">
+        <w:r>
+          <w:rPr>
+            <w:rStyle w:val="Hyperlink"/>
+            <w:sz w:val="32"/>
+            <w:szCs w:val="32"/>
+          </w:rPr>
+          <w:t>https://www.cprogramming.com/</w:t>
+        </w:r>
+      </w:hyperlink>
+    </w:p>
+    <w:p>
+      <w:pPr>
+        <w:rPr>
+          <w:sz w:val="32"/>
+          <w:szCs w:val="32"/>
+        </w:rPr>
+      </w:pPr>
+    </w:p>
+    <w:p>
+      <w:pPr>
+        <w:pStyle w:val="ListParagraph"/>
+        <w:numPr>
+          <w:ilvl w:val="0"/>
+          <w:numId w:val="9"/>
+        </w:numPr>
+        <w:rPr>
+          <w:sz w:val="32"/>
+          <w:szCs w:val="32"/>
+        </w:rPr>
+      </w:pPr>
+      <w:hyperlink r:id="rId52" w:history="1">
+        <w:r>
+          <w:rPr>
+            <w:rStyle w:val="Hyperlink"/>
+            <w:sz w:val="32"/>
+            <w:szCs w:val="32"/>
+          </w:rPr>
+          <w:t>https://www.youtube.com/watch?v=ZIe_j8xAkU4</w:t>
+        </w:r>
+      </w:hyperlink>
+    </w:p>
+    <w:p>
+      <w:pPr>
+        <w:rPr>
+          <w:sz w:val="32"/>
+          <w:szCs w:val="32"/>
+        </w:rPr>
+      </w:pPr>
+    </w:p>
+    <w:p>
+      <w:pPr>
+        <w:pStyle w:val="ListParagraph"/>
+        <w:numPr>
+          <w:ilvl w:val="0"/>
+          <w:numId w:val="9"/>
+        </w:numPr>
+        <w:rPr>
+          <w:sz w:val="32"/>
+          <w:szCs w:val="32"/>
+        </w:rPr>
+      </w:pPr>
+      <w:hyperlink r:id="rId53" w:history="1">
+        <w:r>
+          <w:rPr>
+            <w:rStyle w:val="Hyperlink"/>
+            <w:sz w:val="32"/>
+            <w:szCs w:val="32"/>
+          </w:rPr>
+          <w:t>https://www.geeksforgeeks.org/c-programming-language/</w:t>
+        </w:r>
+      </w:hyperlink>
+    </w:p>
+    <w:p>
+      <w:pPr>
+        <w:rPr>
+          <w:sz w:val="32"/>
+          <w:szCs w:val="32"/>
+        </w:rPr>
+      </w:pPr>
+    </w:p>
+    <w:p>
+      <w:pPr>
+        <w:pStyle w:val="ListParagraph"/>
+        <w:numPr>
+          <w:ilvl w:val="0"/>
+          <w:numId w:val="9"/>
+        </w:numPr>
+        <w:rPr>
+          <w:sz w:val="32"/>
+          <w:szCs w:val="32"/>
+        </w:rPr>
+      </w:pPr>
+      <w:hyperlink r:id="rId54" w:history="1">
+        <w:r>
+          <w:rPr>
+            <w:rStyle w:val="Hyperlink"/>
+            <w:sz w:val="32"/>
+            <w:szCs w:val="32"/>
+          </w:rPr>
+          <w:t>https://www.w3schools.com/c/index.php</w:t>
+        </w:r>
+      </w:hyperlink>
+    </w:p>
+    <w:p>
+      <w:pPr>
+        <w:rPr>
+          <w:sz w:val="32"/>
+          <w:szCs w:val="32"/>
+        </w:rPr>
+      </w:pPr>
+    </w:p>
     <w:sectPr>
       <w:pgSz w:w="12240" w:h="15840"/>
-      <w:pgMar w:top="1500" w:right="616" w:bottom="280" w:left="1140" w:header="720" w:footer="720" w:gutter="0"/>
+      <w:pgMar w:top="1500" w:right="900" w:bottom="280" w:left="1140" w:header="720" w:footer="720" w:gutter="0"/>
       <w:cols w:space="720"/>
     </w:sectPr>
   </w:body>
@@ -8926,9 +11087,235 @@
 <file path=word/numbering.xml><?xml version="1.0" encoding="utf-8"?>
 <w:numbering xmlns:wpc="http://schemas.microsoft.com/office/word/2010/wordprocessingCanvas" xmlns:cx="http://schemas.microsoft.com/office/drawing/2014/chartex" xmlns:cx1="http://schemas.microsoft.com/office/drawing/2015/9/8/chartex" xmlns:cx2="http://schemas.microsoft.com/office/drawing/2015/10/21/chartex" xmlns:cx3="http://schemas.microsoft.com/office/drawing/2016/5/9/chartex" xmlns:cx4="http://schemas.microsoft.com/office/drawing/2016/5/10/chartex" xmlns:cx5="http://schemas.microsoft.com/office/drawing/2016/5/11/chartex" xmlns:cx6="http://schemas.microsoft.com/office/drawing/2016/5/12/chartex" xmlns:cx7="http://schemas.microsoft.com/office/drawing/2016/5/13/chartex" xmlns:cx8="http://schemas.microsoft.com/office/drawing/2016/5/14/chartex" xmlns:mc="http://schemas.openxmlformats.org/markup-compatibility/2006" xmlns:aink="http://schemas.microsoft.com/office/drawing/2016/ink" xmlns:am3d="http://schemas.microsoft.com/office/drawing/2017/model3d" xmlns:o="urn:schemas-microsoft-com:office:office" xmlns:oel="http://schemas.microsoft.com/office/2019/extlst" xmlns:r="http://schemas.openxmlformats.org/officeDocument/2006/relationships" xmlns:m="http://schemas.openxmlformats.org/officeDocument/2006/math" xmlns:v="urn:schemas-microsoft-com:vml" xmlns:wp14="http://schemas.microsoft.com/office/word/2010/wordprocessingDrawing" xmlns:wp="http://schemas.openxmlformats.org/drawingml/2006/wordprocessingDrawing" xmlns:w10="urn:schemas-microsoft-com:office:word" xmlns:w="http://schemas.openxmlformats.org/wordprocessingml/2006/main" xmlns:w14="http://schemas.microsoft.com/office/word/2010/wordml" xmlns:w15="http://schemas.microsoft.com/office/word/2012/wordml" xmlns:w16cex="http://schemas.microsoft.com/office/word/2018/wordml/cex" xmlns:w16cid="http://schemas.microsoft.com/office/word/2016/wordml/cid" xmlns:w16="http://schemas.microsoft.com/office/word/2018/wordml" xmlns:w16sdtdh="http://schemas.microsoft.com/office/word/2020/wordml/sdtdatahash" xmlns:w16se="http://schemas.microsoft.com/office/word/2015/wordml/symex" xmlns:wpg="http://schemas.microsoft.com/office/word/2010/wordprocessingGroup" xmlns:wpi="http://schemas.microsoft.com/office/word/2010/wordprocessingInk" xmlns:wne="http://schemas.microsoft.com/office/word/2006/wordml" xmlns:wps="http://schemas.microsoft.com/office/word/2010/wordprocessingShape" mc:Ignorable="w14 w15 w16se w16cid w16 w16cex w16sdtdh wp14">
   <w:abstractNum w:abstractNumId="0" w15:restartNumberingAfterBreak="0">
+    <w:nsid w:val="03E63A52"/>
+    <w:multiLevelType w:val="hybridMultilevel"/>
+    <w:tmpl w:val="51CEB7C0"/>
+    <w:lvl w:ilvl="0" w:tplc="4009000B">
+      <w:start w:val="1"/>
+      <w:numFmt w:val="bullet"/>
+      <w:lvlText w:val=""/>
+      <w:lvlJc w:val="left"/>
+      <w:pPr>
+        <w:ind w:left="720" w:hanging="360"/>
+      </w:pPr>
+      <w:rPr>
+        <w:rFonts w:ascii="Wingdings" w:hAnsi="Wingdings" w:hint="default"/>
+      </w:rPr>
+    </w:lvl>
+    <w:lvl w:ilvl="1" w:tplc="40090003" w:tentative="1">
+      <w:start w:val="1"/>
+      <w:numFmt w:val="bullet"/>
+      <w:lvlText w:val="o"/>
+      <w:lvlJc w:val="left"/>
+      <w:pPr>
+        <w:ind w:left="1440" w:hanging="360"/>
+      </w:pPr>
+      <w:rPr>
+        <w:rFonts w:ascii="Courier New" w:hAnsi="Courier New" w:cs="Courier New" w:hint="default"/>
+      </w:rPr>
+    </w:lvl>
+    <w:lvl w:ilvl="2" w:tplc="40090005" w:tentative="1">
+      <w:start w:val="1"/>
+      <w:numFmt w:val="bullet"/>
+      <w:lvlText w:val=""/>
+      <w:lvlJc w:val="left"/>
+      <w:pPr>
+        <w:ind w:left="2160" w:hanging="360"/>
+      </w:pPr>
+      <w:rPr>
+        <w:rFonts w:ascii="Wingdings" w:hAnsi="Wingdings" w:hint="default"/>
+      </w:rPr>
+    </w:lvl>
+    <w:lvl w:ilvl="3" w:tplc="40090001" w:tentative="1">
+      <w:start w:val="1"/>
+      <w:numFmt w:val="bullet"/>
+      <w:lvlText w:val=""/>
+      <w:lvlJc w:val="left"/>
+      <w:pPr>
+        <w:ind w:left="2880" w:hanging="360"/>
+      </w:pPr>
+      <w:rPr>
+        <w:rFonts w:ascii="Symbol" w:hAnsi="Symbol" w:hint="default"/>
+      </w:rPr>
+    </w:lvl>
+    <w:lvl w:ilvl="4" w:tplc="40090003" w:tentative="1">
+      <w:start w:val="1"/>
+      <w:numFmt w:val="bullet"/>
+      <w:lvlText w:val="o"/>
+      <w:lvlJc w:val="left"/>
+      <w:pPr>
+        <w:ind w:left="3600" w:hanging="360"/>
+      </w:pPr>
+      <w:rPr>
+        <w:rFonts w:ascii="Courier New" w:hAnsi="Courier New" w:cs="Courier New" w:hint="default"/>
+      </w:rPr>
+    </w:lvl>
+    <w:lvl w:ilvl="5" w:tplc="40090005" w:tentative="1">
+      <w:start w:val="1"/>
+      <w:numFmt w:val="bullet"/>
+      <w:lvlText w:val=""/>
+      <w:lvlJc w:val="left"/>
+      <w:pPr>
+        <w:ind w:left="4320" w:hanging="360"/>
+      </w:pPr>
+      <w:rPr>
+        <w:rFonts w:ascii="Wingdings" w:hAnsi="Wingdings" w:hint="default"/>
+      </w:rPr>
+    </w:lvl>
+    <w:lvl w:ilvl="6" w:tplc="40090001" w:tentative="1">
+      <w:start w:val="1"/>
+      <w:numFmt w:val="bullet"/>
+      <w:lvlText w:val=""/>
+      <w:lvlJc w:val="left"/>
+      <w:pPr>
+        <w:ind w:left="5040" w:hanging="360"/>
+      </w:pPr>
+      <w:rPr>
+        <w:rFonts w:ascii="Symbol" w:hAnsi="Symbol" w:hint="default"/>
+      </w:rPr>
+    </w:lvl>
+    <w:lvl w:ilvl="7" w:tplc="40090003" w:tentative="1">
+      <w:start w:val="1"/>
+      <w:numFmt w:val="bullet"/>
+      <w:lvlText w:val="o"/>
+      <w:lvlJc w:val="left"/>
+      <w:pPr>
+        <w:ind w:left="5760" w:hanging="360"/>
+      </w:pPr>
+      <w:rPr>
+        <w:rFonts w:ascii="Courier New" w:hAnsi="Courier New" w:cs="Courier New" w:hint="default"/>
+      </w:rPr>
+    </w:lvl>
+    <w:lvl w:ilvl="8" w:tplc="40090005" w:tentative="1">
+      <w:start w:val="1"/>
+      <w:numFmt w:val="bullet"/>
+      <w:lvlText w:val=""/>
+      <w:lvlJc w:val="left"/>
+      <w:pPr>
+        <w:ind w:left="6480" w:hanging="360"/>
+      </w:pPr>
+      <w:rPr>
+        <w:rFonts w:ascii="Wingdings" w:hAnsi="Wingdings" w:hint="default"/>
+      </w:rPr>
+    </w:lvl>
+  </w:abstractNum>
+  <w:abstractNum w:abstractNumId="1" w15:restartNumberingAfterBreak="0">
+    <w:nsid w:val="07CC3F07"/>
+    <w:multiLevelType w:val="hybridMultilevel"/>
+    <w:tmpl w:val="84CC035A"/>
+    <w:lvl w:ilvl="0" w:tplc="40090001">
+      <w:start w:val="1"/>
+      <w:numFmt w:val="bullet"/>
+      <w:lvlText w:val=""/>
+      <w:lvlJc w:val="left"/>
+      <w:pPr>
+        <w:ind w:left="720" w:hanging="360"/>
+      </w:pPr>
+      <w:rPr>
+        <w:rFonts w:ascii="Symbol" w:hAnsi="Symbol" w:hint="default"/>
+      </w:rPr>
+    </w:lvl>
+    <w:lvl w:ilvl="1" w:tplc="40090003" w:tentative="1">
+      <w:start w:val="1"/>
+      <w:numFmt w:val="bullet"/>
+      <w:lvlText w:val="o"/>
+      <w:lvlJc w:val="left"/>
+      <w:pPr>
+        <w:ind w:left="1440" w:hanging="360"/>
+      </w:pPr>
+      <w:rPr>
+        <w:rFonts w:ascii="Courier New" w:hAnsi="Courier New" w:cs="Courier New" w:hint="default"/>
+      </w:rPr>
+    </w:lvl>
+    <w:lvl w:ilvl="2" w:tplc="40090005" w:tentative="1">
+      <w:start w:val="1"/>
+      <w:numFmt w:val="bullet"/>
+      <w:lvlText w:val=""/>
+      <w:lvlJc w:val="left"/>
+      <w:pPr>
+        <w:ind w:left="2160" w:hanging="360"/>
+      </w:pPr>
+      <w:rPr>
+        <w:rFonts w:ascii="Wingdings" w:hAnsi="Wingdings" w:hint="default"/>
+      </w:rPr>
+    </w:lvl>
+    <w:lvl w:ilvl="3" w:tplc="40090001" w:tentative="1">
+      <w:start w:val="1"/>
+      <w:numFmt w:val="bullet"/>
+      <w:lvlText w:val=""/>
+      <w:lvlJc w:val="left"/>
+      <w:pPr>
+        <w:ind w:left="2880" w:hanging="360"/>
+      </w:pPr>
+      <w:rPr>
+        <w:rFonts w:ascii="Symbol" w:hAnsi="Symbol" w:hint="default"/>
+      </w:rPr>
+    </w:lvl>
+    <w:lvl w:ilvl="4" w:tplc="40090003" w:tentative="1">
+      <w:start w:val="1"/>
+      <w:numFmt w:val="bullet"/>
+      <w:lvlText w:val="o"/>
+      <w:lvlJc w:val="left"/>
+      <w:pPr>
+        <w:ind w:left="3600" w:hanging="360"/>
+      </w:pPr>
+      <w:rPr>
+        <w:rFonts w:ascii="Courier New" w:hAnsi="Courier New" w:cs="Courier New" w:hint="default"/>
+      </w:rPr>
+    </w:lvl>
+    <w:lvl w:ilvl="5" w:tplc="40090005" w:tentative="1">
+      <w:start w:val="1"/>
+      <w:numFmt w:val="bullet"/>
+      <w:lvlText w:val=""/>
+      <w:lvlJc w:val="left"/>
+      <w:pPr>
+        <w:ind w:left="4320" w:hanging="360"/>
+      </w:pPr>
+      <w:rPr>
+        <w:rFonts w:ascii="Wingdings" w:hAnsi="Wingdings" w:hint="default"/>
+      </w:rPr>
+    </w:lvl>
+    <w:lvl w:ilvl="6" w:tplc="40090001" w:tentative="1">
+      <w:start w:val="1"/>
+      <w:numFmt w:val="bullet"/>
+      <w:lvlText w:val=""/>
+      <w:lvlJc w:val="left"/>
+      <w:pPr>
+        <w:ind w:left="5040" w:hanging="360"/>
+      </w:pPr>
+      <w:rPr>
+        <w:rFonts w:ascii="Symbol" w:hAnsi="Symbol" w:hint="default"/>
+      </w:rPr>
+    </w:lvl>
+    <w:lvl w:ilvl="7" w:tplc="40090003" w:tentative="1">
+      <w:start w:val="1"/>
+      <w:numFmt w:val="bullet"/>
+      <w:lvlText w:val="o"/>
+      <w:lvlJc w:val="left"/>
+      <w:pPr>
+        <w:ind w:left="5760" w:hanging="360"/>
+      </w:pPr>
+      <w:rPr>
+        <w:rFonts w:ascii="Courier New" w:hAnsi="Courier New" w:cs="Courier New" w:hint="default"/>
+      </w:rPr>
+    </w:lvl>
+    <w:lvl w:ilvl="8" w:tplc="40090005" w:tentative="1">
+      <w:start w:val="1"/>
+      <w:numFmt w:val="bullet"/>
+      <w:lvlText w:val=""/>
+      <w:lvlJc w:val="left"/>
+      <w:pPr>
+        <w:ind w:left="6480" w:hanging="360"/>
+      </w:pPr>
+      <w:rPr>
+        <w:rFonts w:ascii="Wingdings" w:hAnsi="Wingdings" w:hint="default"/>
+      </w:rPr>
+    </w:lvl>
+  </w:abstractNum>
+  <w:abstractNum w:abstractNumId="2" w15:restartNumberingAfterBreak="0">
     <w:nsid w:val="0BC07A49"/>
     <w:multiLevelType w:val="hybridMultilevel"/>
-    <w:tmpl w:val="A998A80A"/>
+    <w:tmpl w:val="535C4346"/>
     <w:lvl w:ilvl="0" w:tplc="4009000B">
       <w:start w:val="1"/>
       <w:numFmt w:val="bullet"/>
@@ -9047,7 +11434,7 @@
       </w:rPr>
     </w:lvl>
   </w:abstractNum>
-  <w:abstractNum w:abstractNumId="1" w15:restartNumberingAfterBreak="0">
+  <w:abstractNum w:abstractNumId="3" w15:restartNumberingAfterBreak="0">
     <w:nsid w:val="375A3E6F"/>
     <w:multiLevelType w:val="hybridMultilevel"/>
     <w:tmpl w:val="DB92F68A"/>
@@ -9168,7 +11555,7 @@
       </w:rPr>
     </w:lvl>
   </w:abstractNum>
-  <w:abstractNum w:abstractNumId="2" w15:restartNumberingAfterBreak="0">
+  <w:abstractNum w:abstractNumId="4" w15:restartNumberingAfterBreak="0">
     <w:nsid w:val="43FF5BF3"/>
     <w:multiLevelType w:val="hybridMultilevel"/>
     <w:tmpl w:val="6936957C"/>
@@ -9290,7 +11677,7 @@
       </w:rPr>
     </w:lvl>
   </w:abstractNum>
-  <w:abstractNum w:abstractNumId="3" w15:restartNumberingAfterBreak="0">
+  <w:abstractNum w:abstractNumId="5" w15:restartNumberingAfterBreak="0">
     <w:nsid w:val="4BE0086F"/>
     <w:multiLevelType w:val="multilevel"/>
     <w:tmpl w:val="361E68F8"/>
@@ -9411,7 +11798,7 @@
       </w:rPr>
     </w:lvl>
   </w:abstractNum>
-  <w:abstractNum w:abstractNumId="4" w15:restartNumberingAfterBreak="0">
+  <w:abstractNum w:abstractNumId="6" w15:restartNumberingAfterBreak="0">
     <w:nsid w:val="69E25E90"/>
     <w:multiLevelType w:val="multilevel"/>
     <w:tmpl w:val="9140DA4C"/>
@@ -9532,7 +11919,7 @@
       </w:rPr>
     </w:lvl>
   </w:abstractNum>
-  <w:abstractNum w:abstractNumId="5" w15:restartNumberingAfterBreak="0">
+  <w:abstractNum w:abstractNumId="7" w15:restartNumberingAfterBreak="0">
     <w:nsid w:val="701B1218"/>
     <w:multiLevelType w:val="hybridMultilevel"/>
     <w:tmpl w:val="8CFAFA4A"/>
@@ -9645,7 +12032,7 @@
       </w:rPr>
     </w:lvl>
   </w:abstractNum>
-  <w:abstractNum w:abstractNumId="6" w15:restartNumberingAfterBreak="0">
+  <w:abstractNum w:abstractNumId="8" w15:restartNumberingAfterBreak="0">
     <w:nsid w:val="743D2699"/>
     <w:multiLevelType w:val="hybridMultilevel"/>
     <w:tmpl w:val="705CF5D8"/>
@@ -9768,25 +12155,31 @@
     </w:lvl>
   </w:abstractNum>
   <w:num w:numId="1" w16cid:durableId="1747922308">
+    <w:abstractNumId w:val="5"/>
+  </w:num>
+  <w:num w:numId="2" w16cid:durableId="1643971448">
+    <w:abstractNumId w:val="6"/>
+  </w:num>
+  <w:num w:numId="3" w16cid:durableId="772213502">
     <w:abstractNumId w:val="3"/>
   </w:num>
-  <w:num w:numId="2" w16cid:durableId="1643971448">
+  <w:num w:numId="4" w16cid:durableId="780152745">
+    <w:abstractNumId w:val="8"/>
+  </w:num>
+  <w:num w:numId="5" w16cid:durableId="1332682511">
     <w:abstractNumId w:val="4"/>
   </w:num>
-  <w:num w:numId="3" w16cid:durableId="772213502">
-    <w:abstractNumId w:val="1"/>
+  <w:num w:numId="6" w16cid:durableId="764376574">
+    <w:abstractNumId w:val="7"/>
   </w:num>
-  <w:num w:numId="4" w16cid:durableId="780152745">
-    <w:abstractNumId w:val="6"/>
-  </w:num>
-  <w:num w:numId="5" w16cid:durableId="1332682511">
+  <w:num w:numId="7" w16cid:durableId="1170213311">
     <w:abstractNumId w:val="2"/>
   </w:num>
-  <w:num w:numId="6" w16cid:durableId="764376574">
-    <w:abstractNumId w:val="5"/>
+  <w:num w:numId="8" w16cid:durableId="1843665180">
+    <w:abstractNumId w:val="0"/>
   </w:num>
-  <w:num w:numId="7" w16cid:durableId="1170213311">
-    <w:abstractNumId w:val="0"/>
+  <w:num w:numId="9" w16cid:durableId="244724976">
+    <w:abstractNumId w:val="1"/>
   </w:num>
 </w:numbering>
 </file>
@@ -10279,6 +12672,29 @@
       </w:tblBorders>
     </w:tblPr>
   </w:style>
+  <w:style w:type="character" w:styleId="Hyperlink">
+    <w:name w:val="Hyperlink"/>
+    <w:basedOn w:val="DefaultParagraphFont"/>
+    <w:uiPriority w:val="99"/>
+    <w:unhideWhenUsed/>
+    <w:rsid w:val="00906999"/>
+    <w:rPr>
+      <w:color w:val="0000FF" w:themeColor="hyperlink"/>
+      <w:u w:val="single"/>
+    </w:rPr>
+  </w:style>
+  <w:style w:type="character" w:styleId="UnresolvedMention">
+    <w:name w:val="Unresolved Mention"/>
+    <w:basedOn w:val="DefaultParagraphFont"/>
+    <w:uiPriority w:val="99"/>
+    <w:semiHidden/>
+    <w:unhideWhenUsed/>
+    <w:rsid w:val="00906999"/>
+    <w:rPr>
+      <w:color w:val="605E5C"/>
+      <w:shd w:val="clear" w:color="auto" w:fill="E1DFDD"/>
+    </w:rPr>
+  </w:style>
 </w:styles>
 </file>
 

</xml_diff>